<commit_message>
Aufgabe 3 Mittags um 13h
</commit_message>
<xml_diff>
--- a/Termin3/dokumente/AD_Team03_Gruppe02_Aufgabe3.docx
+++ b/Termin3/dokumente/AD_Team03_Gruppe02_Aufgabe3.docx
@@ -145,8 +145,6 @@
       </w:r>
     </w:p>
     <w:p/>
-    <w:p/>
-    <w:p/>
     <w:p>
       <w:pPr>
         <w:jc w:val="center"/>
@@ -155,7 +153,29 @@
         <w:rPr>
           <w:b/>
         </w:rPr>
-        <w:t>Skizze Aufgabe 2:</w:t>
+        <w:t xml:space="preserve">Skizze Aufgabe </w:t>
+      </w:r>
+      <w:ins w:id="0" w:author="Sebastian Diedrich" w:date="2015-12-03T11:55:00Z">
+        <w:r>
+          <w:rPr>
+            <w:b/>
+          </w:rPr>
+          <w:t>3</w:t>
+        </w:r>
+      </w:ins>
+      <w:del w:id="1" w:author="Sebastian Diedrich" w:date="2015-12-03T11:55:00Z">
+        <w:r>
+          <w:rPr>
+            <w:b/>
+          </w:rPr>
+          <w:delText>2</w:delText>
+        </w:r>
+      </w:del>
+      <w:r>
+        <w:rPr>
+          <w:b/>
+        </w:rPr>
+        <w:t>:</w:t>
       </w:r>
     </w:p>
     <w:p>
@@ -309,8 +329,9 @@
       <w:r>
         <w:t>Elementen, die in der Weise angeordnet sind, wie durch das Enum definiert wurde und ggf. Duplikate.</w:t>
       </w:r>
-      <w:bookmarkStart w:id="0" w:name="_GoBack"/>
-      <w:bookmarkEnd w:id="0"/>
+      <w:r>
+        <w:t xml:space="preserve"> Die Datei wird unter dem „pfad“ gespeichert.</w:t>
+      </w:r>
     </w:p>
     <w:p>
       <w:pPr>
@@ -326,10 +347,32 @@
         <w:br/>
       </w:r>
       <w:r>
-        <w:rPr>
-          <w:color w:val="FF0000"/>
-        </w:rPr>
-        <w:t>Zahlenwerte sollen im Bereich von 0 bis 1.000 liegen.</w:t>
+        <w:t xml:space="preserve">- Dublikate: </w:t>
+      </w:r>
+      <w:r>
+        <w:t xml:space="preserve">Zahlenwerte sollen im Bereich von </w:t>
+      </w:r>
+      <w:r>
+        <w:rPr>
+          <w:b/>
+        </w:rPr>
+        <w:t>0 bis 1.000</w:t>
+      </w:r>
+      <w:r>
+        <w:t xml:space="preserve"> liegen.</w:t>
+      </w:r>
+      <w:r>
+        <w:br/>
+        <w:t xml:space="preserve">- Keine Dublikate: Zahlenwerte sollen im Bereich </w:t>
+      </w:r>
+      <w:r>
+        <w:rPr>
+          <w:b/>
+        </w:rPr>
+        <w:t>0 bis anzahlZahlen+500</w:t>
+      </w:r>
+      <w:r>
+        <w:t xml:space="preserve"> liegen.</w:t>
       </w:r>
     </w:p>
     <w:p>
@@ -371,33 +414,359 @@
           <w:ilvl w:val="1"/>
           <w:numId w:val="19"/>
         </w:numPr>
-      </w:pPr>
-      <w:r>
-        <w:t xml:space="preserve">Aufruf der Methode: </w:t>
+        <w:spacing w:line="240" w:lineRule="auto"/>
+      </w:pPr>
+      <w:r>
+        <w:t>Enum-Parameter</w:t>
+      </w:r>
+      <w:r>
+        <w:t xml:space="preserve"> und Aufruf der Methode</w:t>
+      </w:r>
+      <w:r>
+        <w:t>:</w:t>
+      </w:r>
+      <w:r>
+        <w:tab/>
+      </w:r>
+    </w:p>
+    <w:p>
+      <w:pPr>
+        <w:spacing w:line="240" w:lineRule="auto"/>
+        <w:ind w:left="1440"/>
+        <w:rPr>
+          <w:sz w:val="20"/>
+          <w:szCs w:val="20"/>
+        </w:rPr>
+      </w:pPr>
+      <w:r>
+        <w:rPr>
+          <w:sz w:val="20"/>
+          <w:szCs w:val="20"/>
+        </w:rPr>
+        <w:t xml:space="preserve">RANDOM_WITH_DUBLICATES </w:t>
+      </w:r>
+      <w:r>
+        <w:rPr>
+          <w:sz w:val="20"/>
+          <w:szCs w:val="20"/>
+        </w:rPr>
+        <w:tab/>
+      </w:r>
+      <w:r>
+        <w:rPr>
+          <w:sz w:val="20"/>
+          <w:szCs w:val="20"/>
+        </w:rPr>
+        <w:tab/>
+        <w:t>-&gt;</w:t>
+      </w:r>
+      <w:r>
+        <w:rPr>
+          <w:sz w:val="20"/>
+          <w:szCs w:val="20"/>
+        </w:rPr>
+        <w:tab/>
+        <w:t>Zufallszahlen ohne Dublikate</w:t>
+      </w:r>
+    </w:p>
+    <w:p>
+      <w:pPr>
+        <w:spacing w:line="240" w:lineRule="auto"/>
+        <w:ind w:left="1440"/>
+        <w:rPr>
+          <w:sz w:val="20"/>
+          <w:szCs w:val="20"/>
+        </w:rPr>
+      </w:pPr>
+      <w:r>
+        <w:rPr>
+          <w:sz w:val="20"/>
+          <w:szCs w:val="20"/>
+        </w:rPr>
+        <w:t xml:space="preserve">RANDOM_WITHOUT_DUBLICATES </w:t>
+      </w:r>
+      <w:r>
+        <w:rPr>
+          <w:sz w:val="20"/>
+          <w:szCs w:val="20"/>
+        </w:rPr>
+        <w:tab/>
+        <w:t>-&gt;</w:t>
+      </w:r>
+      <w:r>
+        <w:rPr>
+          <w:sz w:val="20"/>
+          <w:szCs w:val="20"/>
+        </w:rPr>
+        <w:tab/>
+        <w:t>Zufallszahlen mit Dublikaten</w:t>
+      </w:r>
+    </w:p>
+    <w:p>
+      <w:pPr>
+        <w:spacing w:line="240" w:lineRule="auto"/>
+        <w:ind w:left="1440"/>
+        <w:rPr>
+          <w:sz w:val="20"/>
+          <w:szCs w:val="20"/>
+        </w:rPr>
+      </w:pPr>
+      <w:r>
+        <w:rPr>
+          <w:sz w:val="20"/>
+          <w:szCs w:val="20"/>
+        </w:rPr>
+        <w:t xml:space="preserve">BEST_CATE </w:t>
+      </w:r>
+      <w:r>
+        <w:rPr>
+          <w:sz w:val="20"/>
+          <w:szCs w:val="20"/>
+        </w:rPr>
+        <w:tab/>
+      </w:r>
+      <w:r>
+        <w:rPr>
+          <w:sz w:val="20"/>
+          <w:szCs w:val="20"/>
+        </w:rPr>
+        <w:tab/>
+      </w:r>
+      <w:r>
+        <w:rPr>
+          <w:sz w:val="20"/>
+          <w:szCs w:val="20"/>
+        </w:rPr>
+        <w:tab/>
+      </w:r>
+      <w:r>
+        <w:rPr>
+          <w:sz w:val="20"/>
+          <w:szCs w:val="20"/>
+        </w:rPr>
+        <w:tab/>
+        <w:t>-&gt;</w:t>
+      </w:r>
+      <w:r>
+        <w:rPr>
+          <w:sz w:val="20"/>
+          <w:szCs w:val="20"/>
+        </w:rPr>
+        <w:tab/>
+        <w:t>Zahlen aufsteigend (1..Anzahl)</w:t>
+      </w:r>
+    </w:p>
+    <w:p>
+      <w:pPr>
+        <w:spacing w:line="240" w:lineRule="auto"/>
+        <w:ind w:left="1440"/>
+        <w:rPr>
+          <w:rFonts w:ascii="Consolas" w:eastAsia="Droid Sans Fallback" w:hAnsi="Consolas" w:cs="Consolas"/>
+          <w:bCs/>
+          <w:iCs/>
+          <w:color w:val="0000C0"/>
+          <w:kern w:val="0"/>
+          <w:sz w:val="18"/>
+          <w:szCs w:val="18"/>
+        </w:rPr>
+      </w:pPr>
+      <w:r>
+        <w:rPr>
+          <w:sz w:val="20"/>
+          <w:szCs w:val="20"/>
+        </w:rPr>
+        <w:t>WORST</w:t>
+      </w:r>
+      <w:r>
+        <w:rPr>
+          <w:sz w:val="20"/>
+          <w:szCs w:val="20"/>
+        </w:rPr>
+        <w:t xml:space="preserve">_CASE </w:t>
+      </w:r>
+      <w:r>
+        <w:rPr>
+          <w:sz w:val="20"/>
+          <w:szCs w:val="20"/>
+        </w:rPr>
+        <w:tab/>
+      </w:r>
+      <w:r>
+        <w:rPr>
+          <w:sz w:val="20"/>
+          <w:szCs w:val="20"/>
+        </w:rPr>
+        <w:tab/>
+      </w:r>
+      <w:r>
+        <w:rPr>
+          <w:sz w:val="20"/>
+          <w:szCs w:val="20"/>
+        </w:rPr>
+        <w:tab/>
+      </w:r>
+      <w:r>
+        <w:rPr>
+          <w:sz w:val="20"/>
+          <w:szCs w:val="20"/>
+        </w:rPr>
+        <w:tab/>
+        <w:t>-&gt;</w:t>
+      </w:r>
+      <w:r>
+        <w:rPr>
+          <w:sz w:val="20"/>
+          <w:szCs w:val="20"/>
+        </w:rPr>
+        <w:tab/>
+        <w:t>Zahlen absteigend (Anzahl..1)</w:t>
+      </w:r>
+    </w:p>
+    <w:p>
+      <w:pPr>
+        <w:spacing w:line="240" w:lineRule="auto"/>
+        <w:ind w:left="1440"/>
+      </w:pPr>
+      <w:r>
+        <w:rPr>
+          <w:i/>
+        </w:rPr>
+        <w:t>Aufruf der Methode:</w:t>
+      </w:r>
+      <w:r>
+        <w:t xml:space="preserve"> </w:t>
       </w:r>
       <w:r>
         <w:br/>
-        <w:t>Sortnum.sortNum(int anzahlZahlen) -&gt; zufällige Zahlenfolge</w:t>
-      </w:r>
-      <w:r>
-        <w:br/>
-        <w:t>Sortnum.sortNum(int anzahlZahlen, boolean bool):</w:t>
-      </w:r>
-      <w:r>
-        <w:br/>
+      </w:r>
+      <w:r>
+        <w:rPr>
+          <w:rFonts w:asciiTheme="minorHAnsi" w:hAnsiTheme="minorHAnsi"/>
+        </w:rPr>
+        <w:t>Sortnum.sortNum(</w:t>
+      </w:r>
+      <w:r>
+        <w:rPr>
+          <w:rFonts w:asciiTheme="minorHAnsi" w:eastAsia="Droid Sans Fallback" w:hAnsiTheme="minorHAnsi" w:cs="Consolas"/>
+          <w:b/>
+          <w:bCs/>
+          <w:color w:val="7F0055"/>
+          <w:kern w:val="0"/>
+          <w:sz w:val="20"/>
+          <w:szCs w:val="20"/>
+        </w:rPr>
+        <w:t>int</w:t>
+      </w:r>
+      <w:r>
+        <w:rPr>
+          <w:rFonts w:asciiTheme="minorHAnsi" w:eastAsia="Droid Sans Fallback" w:hAnsiTheme="minorHAnsi" w:cs="Consolas"/>
+          <w:color w:val="000000"/>
+          <w:kern w:val="0"/>
+          <w:sz w:val="20"/>
+          <w:szCs w:val="20"/>
+        </w:rPr>
         <w:t xml:space="preserve"> </w:t>
       </w:r>
       <w:r>
-        <w:tab/>
-        <w:t>- true: komplett sortiert</w:t>
-      </w:r>
-      <w:r>
-        <w:br/>
+        <w:rPr>
+          <w:rFonts w:asciiTheme="minorHAnsi" w:eastAsia="Droid Sans Fallback" w:hAnsiTheme="minorHAnsi" w:cs="Consolas"/>
+          <w:color w:val="6A3E3E"/>
+          <w:kern w:val="0"/>
+          <w:sz w:val="20"/>
+          <w:szCs w:val="20"/>
+        </w:rPr>
+        <w:t>anzahlZahlen</w:t>
+      </w:r>
+      <w:r>
+        <w:rPr>
+          <w:rFonts w:asciiTheme="minorHAnsi" w:eastAsia="Droid Sans Fallback" w:hAnsiTheme="minorHAnsi" w:cs="Consolas"/>
+          <w:color w:val="000000"/>
+          <w:kern w:val="0"/>
+          <w:sz w:val="20"/>
+          <w:szCs w:val="20"/>
+        </w:rPr>
+        <w:t xml:space="preserve">, </w:t>
+      </w:r>
+      <w:r>
+        <w:rPr>
+          <w:rFonts w:asciiTheme="minorHAnsi" w:eastAsia="Droid Sans Fallback" w:hAnsiTheme="minorHAnsi" w:cs="Consolas"/>
+          <w:b/>
+          <w:color w:val="000000"/>
+          <w:kern w:val="0"/>
+          <w:sz w:val="20"/>
+          <w:szCs w:val="20"/>
+        </w:rPr>
+        <w:t>String</w:t>
+      </w:r>
+      <w:r>
+        <w:rPr>
+          <w:rFonts w:asciiTheme="minorHAnsi" w:eastAsia="Droid Sans Fallback" w:hAnsiTheme="minorHAnsi" w:cs="Consolas"/>
+          <w:color w:val="000000"/>
+          <w:kern w:val="0"/>
+          <w:sz w:val="20"/>
+          <w:szCs w:val="20"/>
+        </w:rPr>
         <w:t xml:space="preserve"> </w:t>
       </w:r>
       <w:r>
-        <w:tab/>
-        <w:t>- false: komplett umgekehrt sortiert</w:t>
+        <w:rPr>
+          <w:rFonts w:asciiTheme="minorHAnsi" w:eastAsia="Droid Sans Fallback" w:hAnsiTheme="minorHAnsi" w:cs="Consolas"/>
+          <w:color w:val="6A3E3E"/>
+          <w:kern w:val="0"/>
+          <w:sz w:val="20"/>
+          <w:szCs w:val="20"/>
+        </w:rPr>
+        <w:t>path</w:t>
+      </w:r>
+      <w:r>
+        <w:rPr>
+          <w:rFonts w:asciiTheme="minorHAnsi" w:eastAsia="Droid Sans Fallback" w:hAnsiTheme="minorHAnsi" w:cs="Consolas"/>
+          <w:color w:val="000000"/>
+          <w:kern w:val="0"/>
+          <w:sz w:val="20"/>
+          <w:szCs w:val="20"/>
+        </w:rPr>
+        <w:t xml:space="preserve">, </w:t>
+      </w:r>
+      <w:r>
+        <w:rPr>
+          <w:rFonts w:asciiTheme="minorHAnsi" w:eastAsia="Droid Sans Fallback" w:hAnsiTheme="minorHAnsi" w:cs="Consolas"/>
+          <w:b/>
+          <w:color w:val="000000"/>
+          <w:kern w:val="0"/>
+          <w:sz w:val="20"/>
+          <w:szCs w:val="20"/>
+        </w:rPr>
+        <w:t>Parameter</w:t>
+      </w:r>
+      <w:r>
+        <w:rPr>
+          <w:rFonts w:asciiTheme="minorHAnsi" w:eastAsia="Droid Sans Fallback" w:hAnsiTheme="minorHAnsi" w:cs="Consolas"/>
+          <w:color w:val="000000"/>
+          <w:kern w:val="0"/>
+          <w:sz w:val="20"/>
+          <w:szCs w:val="20"/>
+        </w:rPr>
+        <w:t xml:space="preserve"> </w:t>
+      </w:r>
+      <w:r>
+        <w:rPr>
+          <w:rFonts w:asciiTheme="minorHAnsi" w:eastAsia="Droid Sans Fallback" w:hAnsiTheme="minorHAnsi" w:cs="Consolas"/>
+          <w:color w:val="6A3E3E"/>
+          <w:kern w:val="0"/>
+          <w:sz w:val="20"/>
+          <w:szCs w:val="20"/>
+        </w:rPr>
+        <w:t>parameter</w:t>
+      </w:r>
+      <w:r>
+        <w:rPr>
+          <w:rFonts w:asciiTheme="minorHAnsi" w:hAnsiTheme="minorHAnsi"/>
+        </w:rPr>
+        <w:t>)</w:t>
+      </w:r>
+      <w:r>
+        <w:t xml:space="preserve"> </w:t>
       </w:r>
     </w:p>
     <w:p>
@@ -411,6 +780,1049 @@
         <w:t>Endung der Datei: .dat</w:t>
       </w:r>
     </w:p>
+    <w:p>
+      <w:pPr>
+        <w:pStyle w:val="Listenabsatz"/>
+      </w:pPr>
+      <w:r>
+        <w:rPr>
+          <w:b/>
+        </w:rPr>
+        <w:lastRenderedPageBreak/>
+        <w:t>Aufgabe: 3</w:t>
+      </w:r>
+      <w:r>
+        <w:rPr>
+          <w:b/>
+        </w:rPr>
+        <w:t>.2</w:t>
+      </w:r>
+    </w:p>
+    <w:p>
+      <w:pPr>
+        <w:pStyle w:val="Listenabsatz"/>
+      </w:pPr>
+      <w:r>
+        <w:rPr>
+          <w:u w:val="single"/>
+        </w:rPr>
+        <w:t>Ziel:</w:t>
+      </w:r>
+      <w:r>
+        <w:t xml:space="preserve"> AVL-Baum implementieren als ADT</w:t>
+      </w:r>
+    </w:p>
+    <w:p>
+      <w:pPr>
+        <w:pStyle w:val="Listenabsatz"/>
+        <w:rPr>
+          <w:u w:val="single"/>
+        </w:rPr>
+      </w:pPr>
+      <w:r>
+        <w:rPr>
+          <w:u w:val="single"/>
+        </w:rPr>
+        <w:t>Angaben zur Implementation:</w:t>
+      </w:r>
+    </w:p>
+    <w:p>
+      <w:pPr>
+        <w:pStyle w:val="Listenabsatz"/>
+        <w:numPr>
+          <w:ilvl w:val="0"/>
+          <w:numId w:val="33"/>
+        </w:numPr>
+      </w:pPr>
+      <w:r>
+        <w:t xml:space="preserve">Ein AVL-Baum (nach </w:t>
+      </w:r>
+      <w:r>
+        <w:rPr>
+          <w:b/>
+        </w:rPr>
+        <w:t>A</w:t>
+      </w:r>
+      <w:r>
+        <w:t>delson-</w:t>
+      </w:r>
+      <w:r>
+        <w:rPr>
+          <w:b/>
+        </w:rPr>
+        <w:t>V</w:t>
+      </w:r>
+      <w:r>
+        <w:t xml:space="preserve">elskii und </w:t>
+      </w:r>
+      <w:r>
+        <w:rPr>
+          <w:b/>
+        </w:rPr>
+        <w:t>L</w:t>
+      </w:r>
+      <w:r>
+        <w:t xml:space="preserve">andis) ist ein binärer Suchbaum, der </w:t>
+      </w:r>
+      <w:r>
+        <w:br/>
+        <w:t>höhenbalanciert ist. Dabei muss folgendes Kriterium (ggf. durch Rotationen) erfüllt werden:</w:t>
+      </w:r>
+      <w:r>
+        <w:br/>
+        <w:t xml:space="preserve">Für </w:t>
+      </w:r>
+      <w:r>
+        <w:t xml:space="preserve">jeden Knoten </w:t>
+      </w:r>
+      <w:r>
+        <w:rPr>
+          <w:i/>
+          <w:iCs/>
+        </w:rPr>
+        <w:t xml:space="preserve">v </w:t>
+      </w:r>
+      <w:r>
+        <w:t>gilt, dass sich die H</w:t>
+      </w:r>
+      <w:r>
+        <w:rPr>
+          <w:rFonts w:hint="eastAsia"/>
+        </w:rPr>
+        <w:t>ö</w:t>
+      </w:r>
+      <w:r>
+        <w:t xml:space="preserve">he des rechten Teilbaumes </w:t>
+      </w:r>
+      <w:r>
+        <w:rPr>
+          <w:b/>
+          <w:bCs/>
+          <w:i/>
+          <w:iCs/>
+        </w:rPr>
+        <w:t>h</w:t>
+      </w:r>
+      <w:r>
+        <w:rPr>
+          <w:b/>
+          <w:bCs/>
+        </w:rPr>
+        <w:t>(</w:t>
+      </w:r>
+      <w:r>
+        <w:rPr>
+          <w:b/>
+          <w:bCs/>
+          <w:i/>
+          <w:iCs/>
+        </w:rPr>
+        <w:t>Tr</w:t>
+      </w:r>
+      <w:r>
+        <w:rPr>
+          <w:b/>
+          <w:bCs/>
+        </w:rPr>
+        <w:t xml:space="preserve">) </w:t>
+      </w:r>
+      <w:r>
+        <w:t xml:space="preserve">von </w:t>
+      </w:r>
+      <w:r>
+        <w:rPr>
+          <w:i/>
+          <w:iCs/>
+        </w:rPr>
+        <w:t xml:space="preserve">v </w:t>
+      </w:r>
+      <w:r>
+        <w:t>und</w:t>
+      </w:r>
+      <w:r>
+        <w:t xml:space="preserve"> </w:t>
+      </w:r>
+      <w:r>
+        <w:t>die H</w:t>
+      </w:r>
+      <w:r>
+        <w:rPr>
+          <w:rFonts w:hint="eastAsia"/>
+        </w:rPr>
+        <w:t>ö</w:t>
+      </w:r>
+      <w:r>
+        <w:t xml:space="preserve">he des linken Teilbaumes </w:t>
+      </w:r>
+      <w:r>
+        <w:rPr>
+          <w:b/>
+          <w:bCs/>
+          <w:i/>
+          <w:iCs/>
+        </w:rPr>
+        <w:t>h</w:t>
+      </w:r>
+      <w:r>
+        <w:rPr>
+          <w:b/>
+          <w:bCs/>
+        </w:rPr>
+        <w:t>(</w:t>
+      </w:r>
+      <w:r>
+        <w:rPr>
+          <w:b/>
+          <w:bCs/>
+          <w:i/>
+          <w:iCs/>
+        </w:rPr>
+        <w:t>Tl</w:t>
+      </w:r>
+      <w:r>
+        <w:rPr>
+          <w:b/>
+          <w:bCs/>
+        </w:rPr>
+        <w:t xml:space="preserve">) </w:t>
+      </w:r>
+      <w:r>
+        <w:t xml:space="preserve">von </w:t>
+      </w:r>
+      <w:r>
+        <w:rPr>
+          <w:i/>
+          <w:iCs/>
+        </w:rPr>
+        <w:t xml:space="preserve">v </w:t>
+      </w:r>
+      <w:r>
+        <w:t>um maximal 1 unterscheiden.</w:t>
+      </w:r>
+      <w:r>
+        <w:br/>
+        <w:t>(siehe auch Skript von Prof. Klauck – AVL-Bäume, Seite 3 ff)</w:t>
+      </w:r>
+    </w:p>
+    <w:p>
+      <w:pPr>
+        <w:pStyle w:val="Listenabsatz"/>
+        <w:numPr>
+          <w:ilvl w:val="0"/>
+          <w:numId w:val="33"/>
+        </w:numPr>
+      </w:pPr>
+      <w:r>
+        <w:rPr>
+          <w:noProof/>
+          <w:lang w:eastAsia="de-DE"/>
+        </w:rPr>
+        <w:drawing>
+          <wp:anchor distT="0" distB="0" distL="114300" distR="114300" simplePos="0" relativeHeight="251658240" behindDoc="0" locked="0" layoutInCell="1" allowOverlap="1" wp14:anchorId="3D9017AD" wp14:editId="5BE9292E">
+            <wp:simplePos x="0" y="0"/>
+            <wp:positionH relativeFrom="column">
+              <wp:posOffset>4123055</wp:posOffset>
+            </wp:positionH>
+            <wp:positionV relativeFrom="paragraph">
+              <wp:posOffset>8255</wp:posOffset>
+            </wp:positionV>
+            <wp:extent cx="1695450" cy="1054100"/>
+            <wp:effectExtent l="0" t="0" r="0" b="0"/>
+            <wp:wrapThrough wrapText="bothSides">
+              <wp:wrapPolygon edited="0">
+                <wp:start x="0" y="0"/>
+                <wp:lineTo x="0" y="21080"/>
+                <wp:lineTo x="21357" y="21080"/>
+                <wp:lineTo x="21357" y="0"/>
+                <wp:lineTo x="0" y="0"/>
+              </wp:wrapPolygon>
+            </wp:wrapThrough>
+            <wp:docPr id="1" name="Grafik 1" descr="C:\Users\abp516.INFORMATIK.000\Documents\AD_Klauck\Termin3\dokumente\suchbaumregel.png"/>
+            <wp:cNvGraphicFramePr>
+              <a:graphicFrameLocks xmlns:a="http://schemas.openxmlformats.org/drawingml/2006/main" noChangeAspect="1"/>
+            </wp:cNvGraphicFramePr>
+            <a:graphic xmlns:a="http://schemas.openxmlformats.org/drawingml/2006/main">
+              <a:graphicData uri="http://schemas.openxmlformats.org/drawingml/2006/picture">
+                <pic:pic xmlns:pic="http://schemas.openxmlformats.org/drawingml/2006/picture">
+                  <pic:nvPicPr>
+                    <pic:cNvPr id="0" name="Picture 1" descr="C:\Users\abp516.INFORMATIK.000\Documents\AD_Klauck\Termin3\dokumente\suchbaumregel.png"/>
+                    <pic:cNvPicPr>
+                      <a:picLocks noChangeAspect="1" noChangeArrowheads="1"/>
+                    </pic:cNvPicPr>
+                  </pic:nvPicPr>
+                  <pic:blipFill>
+                    <a:blip r:embed="rId7" cstate="print">
+                      <a:extLst>
+                        <a:ext uri="{28A0092B-C50C-407E-A947-70E740481C1C}">
+                          <a14:useLocalDpi xmlns:a14="http://schemas.microsoft.com/office/drawing/2010/main" val="0"/>
+                        </a:ext>
+                      </a:extLst>
+                    </a:blip>
+                    <a:srcRect/>
+                    <a:stretch>
+                      <a:fillRect/>
+                    </a:stretch>
+                  </pic:blipFill>
+                  <pic:spPr bwMode="auto">
+                    <a:xfrm>
+                      <a:off x="0" y="0"/>
+                      <a:ext cx="1695450" cy="1054100"/>
+                    </a:xfrm>
+                    <a:prstGeom prst="rect">
+                      <a:avLst/>
+                    </a:prstGeom>
+                    <a:noFill/>
+                    <a:ln>
+                      <a:noFill/>
+                    </a:ln>
+                  </pic:spPr>
+                </pic:pic>
+              </a:graphicData>
+            </a:graphic>
+            <wp14:sizeRelH relativeFrom="page">
+              <wp14:pctWidth>0</wp14:pctWidth>
+            </wp14:sizeRelH>
+            <wp14:sizeRelV relativeFrom="page">
+              <wp14:pctHeight>0</wp14:pctHeight>
+            </wp14:sizeRelV>
+          </wp:anchor>
+        </w:drawing>
+      </w:r>
+      <w:r>
+        <w:t xml:space="preserve">Betrachtet man einen Knoten des Baumes, so sind alle linken Folgeknoten („Linkes Kind“) </w:t>
+      </w:r>
+      <w:r>
+        <w:t>kleiner oder gleich groß in ihrem Wert und alle rechten Folgeknoten („Rechtes Kind“) größer in ihrem Wert.</w:t>
+      </w:r>
+    </w:p>
+    <w:p/>
+    <w:p>
+      <w:r>
+        <w:t>Folgendes soll immer gelten (Invarianten):</w:t>
+      </w:r>
+    </w:p>
+    <w:p>
+      <w:pPr>
+        <w:pStyle w:val="Listenabsatz"/>
+        <w:numPr>
+          <w:ilvl w:val="0"/>
+          <w:numId w:val="35"/>
+        </w:numPr>
+        <w:suppressAutoHyphens w:val="0"/>
+        <w:autoSpaceDN/>
+        <w:spacing w:after="160" w:line="259" w:lineRule="auto"/>
+        <w:contextualSpacing/>
+        <w:textAlignment w:val="auto"/>
+      </w:pPr>
+      <w:r>
+        <w:t>funktional</w:t>
+      </w:r>
+    </w:p>
+    <w:p>
+      <w:pPr>
+        <w:pStyle w:val="Listenabsatz"/>
+        <w:numPr>
+          <w:ilvl w:val="1"/>
+          <w:numId w:val="35"/>
+        </w:numPr>
+        <w:suppressAutoHyphens w:val="0"/>
+        <w:autoSpaceDN/>
+        <w:spacing w:after="160" w:line="259" w:lineRule="auto"/>
+        <w:contextualSpacing/>
+        <w:textAlignment w:val="auto"/>
+      </w:pPr>
+      <w:r>
+        <w:t>Das Einfügen von Elementen passiert nur auf Blattebene</w:t>
+      </w:r>
+    </w:p>
+    <w:p>
+      <w:pPr>
+        <w:pStyle w:val="Listenabsatz"/>
+        <w:numPr>
+          <w:ilvl w:val="1"/>
+          <w:numId w:val="35"/>
+        </w:numPr>
+        <w:suppressAutoHyphens w:val="0"/>
+        <w:autoSpaceDN/>
+        <w:spacing w:after="160" w:line="259" w:lineRule="auto"/>
+        <w:contextualSpacing/>
+        <w:textAlignment w:val="auto"/>
+      </w:pPr>
+      <w:r>
+        <w:t>Das Löschen kann auf jeder Ebene erfolgen</w:t>
+      </w:r>
+    </w:p>
+    <w:p>
+      <w:pPr>
+        <w:pStyle w:val="Listenabsatz"/>
+        <w:numPr>
+          <w:ilvl w:val="1"/>
+          <w:numId w:val="35"/>
+        </w:numPr>
+        <w:suppressAutoHyphens w:val="0"/>
+        <w:autoSpaceDN/>
+        <w:spacing w:after="160" w:line="259" w:lineRule="auto"/>
+        <w:contextualSpacing/>
+        <w:textAlignment w:val="auto"/>
+      </w:pPr>
+      <w:r>
+        <w:t>Nach diesen Operationen muss ggf. Rotiert werden, damit der Baum wieder balanciert ist</w:t>
+      </w:r>
+    </w:p>
+    <w:p>
+      <w:pPr>
+        <w:pStyle w:val="Listenabsatz"/>
+        <w:suppressAutoHyphens w:val="0"/>
+        <w:autoSpaceDN/>
+        <w:spacing w:after="160" w:line="259" w:lineRule="auto"/>
+        <w:ind w:left="1440"/>
+        <w:contextualSpacing/>
+        <w:textAlignment w:val="auto"/>
+      </w:pPr>
+    </w:p>
+    <w:p>
+      <w:pPr>
+        <w:pStyle w:val="Listenabsatz"/>
+        <w:numPr>
+          <w:ilvl w:val="0"/>
+          <w:numId w:val="35"/>
+        </w:numPr>
+        <w:suppressAutoHyphens w:val="0"/>
+        <w:autoSpaceDN/>
+        <w:spacing w:after="160" w:line="259" w:lineRule="auto"/>
+        <w:contextualSpacing/>
+        <w:textAlignment w:val="auto"/>
+      </w:pPr>
+      <w:r>
+        <w:t>technisch</w:t>
+      </w:r>
+    </w:p>
+    <w:p>
+      <w:pPr>
+        <w:pStyle w:val="Listenabsatz"/>
+        <w:numPr>
+          <w:ilvl w:val="1"/>
+          <w:numId w:val="35"/>
+        </w:numPr>
+        <w:suppressAutoHyphens w:val="0"/>
+        <w:autoSpaceDN/>
+        <w:spacing w:after="160" w:line="259" w:lineRule="auto"/>
+        <w:contextualSpacing/>
+        <w:textAlignment w:val="auto"/>
+      </w:pPr>
+      <w:r>
+        <w:t>Rekursive Struktur, auf der lokal gearbeitet werden kann. Sonst verlieren wir die logarithmische Komplexität</w:t>
+      </w:r>
+    </w:p>
+    <w:p>
+      <w:pPr>
+        <w:pStyle w:val="Listenabsatz"/>
+        <w:numPr>
+          <w:ilvl w:val="1"/>
+          <w:numId w:val="35"/>
+        </w:numPr>
+        <w:suppressAutoHyphens w:val="0"/>
+        <w:autoSpaceDN/>
+        <w:spacing w:after="160" w:line="259" w:lineRule="auto"/>
+        <w:contextualSpacing/>
+        <w:textAlignment w:val="auto"/>
+      </w:pPr>
+      <w:r>
+        <w:t>Der</w:t>
+      </w:r>
+      <w:r>
+        <w:t xml:space="preserve"> AVL-Baum</w:t>
+      </w:r>
+      <w:r>
+        <w:t xml:space="preserve"> enthält folgende Objektmengen:</w:t>
+      </w:r>
+    </w:p>
+    <w:p>
+      <w:pPr>
+        <w:pStyle w:val="Listenabsatz"/>
+        <w:suppressAutoHyphens w:val="0"/>
+        <w:autoSpaceDN/>
+        <w:spacing w:after="160" w:line="259" w:lineRule="auto"/>
+        <w:ind w:left="1440"/>
+        <w:contextualSpacing/>
+        <w:textAlignment w:val="auto"/>
+      </w:pPr>
+    </w:p>
+    <w:p>
+      <w:pPr>
+        <w:pStyle w:val="Listenabsatz"/>
+        <w:numPr>
+          <w:ilvl w:val="0"/>
+          <w:numId w:val="34"/>
+        </w:numPr>
+        <w:suppressAutoHyphens w:val="0"/>
+        <w:autoSpaceDN/>
+        <w:spacing w:after="160" w:line="259" w:lineRule="auto"/>
+        <w:contextualSpacing/>
+        <w:textAlignment w:val="auto"/>
+      </w:pPr>
+      <w:r>
+        <w:t>value</w:t>
+      </w:r>
+      <w:r>
+        <w:t xml:space="preserve">: </w:t>
+      </w:r>
+      <w:r>
+        <w:t>Wert des Knotens</w:t>
+      </w:r>
+    </w:p>
+    <w:p>
+      <w:pPr>
+        <w:pStyle w:val="Listenabsatz"/>
+        <w:numPr>
+          <w:ilvl w:val="0"/>
+          <w:numId w:val="34"/>
+        </w:numPr>
+        <w:suppressAutoHyphens w:val="0"/>
+        <w:autoSpaceDN/>
+        <w:spacing w:after="160" w:line="259" w:lineRule="auto"/>
+        <w:contextualSpacing/>
+        <w:textAlignment w:val="auto"/>
+      </w:pPr>
+      <w:r>
+        <w:t>adtTreeSmaller, adtTreeBigger: linkes und rechtes Kind des Knotens</w:t>
+      </w:r>
+    </w:p>
+    <w:p>
+      <w:pPr>
+        <w:pStyle w:val="Listenabsatz"/>
+        <w:numPr>
+          <w:ilvl w:val="0"/>
+          <w:numId w:val="34"/>
+        </w:numPr>
+        <w:suppressAutoHyphens w:val="0"/>
+        <w:autoSpaceDN/>
+        <w:spacing w:after="160" w:line="259" w:lineRule="auto"/>
+        <w:contextualSpacing/>
+        <w:textAlignment w:val="auto"/>
+      </w:pPr>
+      <w:r>
+        <w:t>smallerTreeHeight, biggerTreeHeight: aktuelle Höhe des linken und rechten Kindsknoten</w:t>
+      </w:r>
+    </w:p>
+    <w:p/>
+    <w:p>
+      <w:r>
+        <w:t>Folgende Operationen sollen bereitgestellt werden (semantische Signatur):</w:t>
+      </w:r>
+    </w:p>
+    <w:p>
+      <w:pPr>
+        <w:pStyle w:val="Listenabsatz"/>
+        <w:numPr>
+          <w:ilvl w:val="0"/>
+          <w:numId w:val="34"/>
+        </w:numPr>
+        <w:suppressAutoHyphens w:val="0"/>
+        <w:autoSpaceDN/>
+        <w:spacing w:after="160" w:line="259" w:lineRule="auto"/>
+        <w:contextualSpacing/>
+        <w:textAlignment w:val="auto"/>
+      </w:pPr>
+      <w:r>
+        <w:rPr>
+          <w:i/>
+        </w:rPr>
+        <w:t>create</w:t>
+      </w:r>
+      <w:r>
+        <w:t>: ein leeren ADT-AVLTree</w:t>
+      </w:r>
+      <w:r>
+        <w:t xml:space="preserve"> erstel</w:t>
+      </w:r>
+      <w:r>
+        <w:t>len</w:t>
+      </w:r>
+      <w:r>
+        <w:tab/>
+      </w:r>
+      <w:r>
+        <w:tab/>
+      </w:r>
+      <w:r>
+        <w:tab/>
+      </w:r>
+      <w:r>
+        <w:tab/>
+      </w:r>
+      <w:r>
+        <w:br/>
+        <w:t>(„nichts“ -&gt; avlTree</w:t>
+      </w:r>
+      <w:r>
+        <w:t>)</w:t>
+      </w:r>
+    </w:p>
+    <w:p>
+      <w:pPr>
+        <w:pStyle w:val="Listenabsatz"/>
+      </w:pPr>
+      <w:r>
+        <w:t>Fehlerbehandlung: ignorieren (es wird kein Fehler geworfen)</w:t>
+      </w:r>
+    </w:p>
+    <w:p>
+      <w:pPr>
+        <w:pStyle w:val="Listenabsatz"/>
+        <w:numPr>
+          <w:ilvl w:val="0"/>
+          <w:numId w:val="34"/>
+        </w:numPr>
+        <w:suppressAutoHyphens w:val="0"/>
+        <w:autoSpaceDN/>
+        <w:spacing w:after="160" w:line="259" w:lineRule="auto"/>
+        <w:contextualSpacing/>
+        <w:textAlignment w:val="auto"/>
+      </w:pPr>
+      <w:r>
+        <w:rPr>
+          <w:i/>
+        </w:rPr>
+        <w:t>isEmpty</w:t>
+      </w:r>
+      <w:r>
+        <w:t xml:space="preserve">: </w:t>
+      </w:r>
+      <w:r>
+        <w:t>Abfrage</w:t>
+      </w:r>
+      <w:r>
+        <w:t>, ob der ADT-AVLTree</w:t>
+      </w:r>
+      <w:r>
+        <w:t xml:space="preserve"> </w:t>
+      </w:r>
+      <w:r>
+        <w:t>kein</w:t>
+      </w:r>
+      <w:r>
+        <w:t xml:space="preserve"> Knoten enthält</w:t>
+      </w:r>
+    </w:p>
+    <w:p>
+      <w:pPr>
+        <w:pStyle w:val="Listenabsatz"/>
+      </w:pPr>
+      <w:r>
+        <w:t>(</w:t>
+      </w:r>
+      <w:r>
+        <w:t>avlTree</w:t>
+      </w:r>
+      <w:r>
+        <w:t xml:space="preserve"> </w:t>
+      </w:r>
+      <w:r>
+        <w:t xml:space="preserve">-&gt; </w:t>
+      </w:r>
+      <w:r>
+        <w:t>Wahrheitswert</w:t>
+      </w:r>
+      <w:r>
+        <w:t xml:space="preserve">) </w:t>
+      </w:r>
+      <w:r>
+        <w:br/>
+      </w:r>
+      <w:r>
+        <w:t>Fehlerbehandlung: ignorieren</w:t>
+      </w:r>
+    </w:p>
+    <w:p>
+      <w:pPr>
+        <w:pStyle w:val="Listenabsatz"/>
+      </w:pPr>
+    </w:p>
+    <w:p>
+      <w:pPr>
+        <w:pStyle w:val="Listenabsatz"/>
+        <w:numPr>
+          <w:ilvl w:val="0"/>
+          <w:numId w:val="34"/>
+        </w:numPr>
+        <w:suppressAutoHyphens w:val="0"/>
+        <w:autoSpaceDN/>
+        <w:spacing w:after="160" w:line="259" w:lineRule="auto"/>
+        <w:contextualSpacing/>
+        <w:textAlignment w:val="auto"/>
+      </w:pPr>
+      <w:r>
+        <w:rPr>
+          <w:i/>
+        </w:rPr>
+        <w:lastRenderedPageBreak/>
+        <w:t>high</w:t>
+      </w:r>
+      <w:r>
+        <w:t xml:space="preserve">: </w:t>
+      </w:r>
+      <w:r>
+        <w:t>Höhe des (Teil-)Baumes</w:t>
+      </w:r>
+    </w:p>
+    <w:p>
+      <w:pPr>
+        <w:pStyle w:val="Listenabsatz"/>
+      </w:pPr>
+      <w:r>
+        <w:t>(</w:t>
+      </w:r>
+      <w:r>
+        <w:t>avlTree</w:t>
+      </w:r>
+      <w:r>
+        <w:t xml:space="preserve"> -&gt; </w:t>
+      </w:r>
+      <w:r>
+        <w:t>Zahl</w:t>
+      </w:r>
+      <w:r>
+        <w:t xml:space="preserve">) </w:t>
+      </w:r>
+      <w:r>
+        <w:br/>
+        <w:t>Fehlerbehandlung: ignorieren</w:t>
+      </w:r>
+    </w:p>
+    <w:p>
+      <w:pPr>
+        <w:pStyle w:val="Listenabsatz"/>
+        <w:numPr>
+          <w:ilvl w:val="0"/>
+          <w:numId w:val="34"/>
+        </w:numPr>
+        <w:suppressAutoHyphens w:val="0"/>
+        <w:autoSpaceDN/>
+        <w:spacing w:after="160" w:line="259" w:lineRule="auto"/>
+        <w:contextualSpacing/>
+        <w:textAlignment w:val="auto"/>
+      </w:pPr>
+      <w:r>
+        <w:rPr>
+          <w:i/>
+        </w:rPr>
+        <w:t>insert</w:t>
+      </w:r>
+      <w:r>
+        <w:t>:</w:t>
+      </w:r>
+      <w:ins w:id="2" w:author="Sebastian Diedrich" w:date="2015-12-03T11:52:00Z">
+        <w:r>
+          <w:t xml:space="preserve"> Ein Knoten wird an richtiger Position an dem AVLTree eingehängt, wobei das Element dem value des neu erstelten Knotens darstellt.</w:t>
+        </w:r>
+        <w:r>
+          <w:br/>
+        </w:r>
+      </w:ins>
+      <w:del w:id="3" w:author="Sebastian Diedrich" w:date="2015-12-03T11:52:00Z">
+        <w:r>
+          <w:delText xml:space="preserve"> </w:delText>
+        </w:r>
+      </w:del>
+      <w:r>
+        <w:t>(</w:t>
+      </w:r>
+      <w:r>
+        <w:t>avlTree</w:t>
+      </w:r>
+      <w:r>
+        <w:t xml:space="preserve"> </w:t>
+      </w:r>
+      <w:r>
+        <w:t xml:space="preserve">x elem </w:t>
+      </w:r>
+      <w:r>
+        <w:t>-&gt; elem)</w:t>
+      </w:r>
+    </w:p>
+    <w:p>
+      <w:pPr>
+        <w:pStyle w:val="Listenabsatz"/>
+      </w:pPr>
+      <w:r>
+        <w:t>Fehlerbehandlung: 0 zurückgeben (Typ: elem)</w:t>
+      </w:r>
+    </w:p>
+    <w:p>
+      <w:pPr>
+        <w:pStyle w:val="Listenabsatz"/>
+        <w:suppressAutoHyphens w:val="0"/>
+        <w:autoSpaceDN/>
+        <w:spacing w:after="160" w:line="259" w:lineRule="auto"/>
+        <w:contextualSpacing/>
+        <w:textAlignment w:val="auto"/>
+        <w:rPr>
+          <w:del w:id="4" w:author="Sebastian Diedrich" w:date="2015-12-03T11:54:00Z"/>
+        </w:rPr>
+        <w:pPrChange w:id="5" w:author="Sebastian Diedrich" w:date="2015-12-03T11:54:00Z">
+          <w:pPr>
+            <w:pStyle w:val="Listenabsatz"/>
+            <w:numPr>
+              <w:numId w:val="34"/>
+            </w:numPr>
+            <w:suppressAutoHyphens w:val="0"/>
+            <w:autoSpaceDN/>
+            <w:spacing w:after="160" w:line="259" w:lineRule="auto"/>
+            <w:ind w:hanging="360"/>
+            <w:contextualSpacing/>
+            <w:textAlignment w:val="auto"/>
+          </w:pPr>
+        </w:pPrChange>
+      </w:pPr>
+      <w:bookmarkStart w:id="6" w:name="_GoBack"/>
+      <w:bookmarkEnd w:id="6"/>
+      <w:r>
+        <w:rPr>
+          <w:i/>
+          <w:highlight w:val="yellow"/>
+        </w:rPr>
+        <w:t>…</w:t>
+      </w:r>
+      <w:del w:id="7" w:author="Sebastian Diedrich" w:date="2015-12-03T11:54:00Z">
+        <w:r>
+          <w:rPr>
+            <w:i/>
+            <w:highlight w:val="yellow"/>
+          </w:rPr>
+          <w:delText>isEmptyS</w:delText>
+        </w:r>
+        <w:r>
+          <w:rPr>
+            <w:highlight w:val="yellow"/>
+          </w:rPr>
+          <w:delText>: Abfrage, ob ADT-Stack kein Element enthält</w:delText>
+        </w:r>
+        <w:r>
+          <w:rPr>
+            <w:highlight w:val="yellow"/>
+          </w:rPr>
+          <w:tab/>
+          <w:delText>(S)</w:delText>
+        </w:r>
+        <w:r>
+          <w:rPr>
+            <w:highlight w:val="yellow"/>
+          </w:rPr>
+          <w:br/>
+          <w:delText>(stack -&gt; Wahrheitswert)</w:delText>
+        </w:r>
+      </w:del>
+    </w:p>
+    <w:p>
+      <w:pPr>
+        <w:pStyle w:val="Listenabsatz"/>
+        <w:rPr>
+          <w:del w:id="8" w:author="Sebastian Diedrich" w:date="2015-12-03T11:54:00Z"/>
+        </w:rPr>
+      </w:pPr>
+      <w:del w:id="9" w:author="Sebastian Diedrich" w:date="2015-12-03T11:54:00Z">
+        <w:r>
+          <w:delText>Fehlerbehandlung: ignorieren</w:delText>
+        </w:r>
+      </w:del>
+    </w:p>
+    <w:p>
+      <w:pPr>
+        <w:pStyle w:val="Listenabsatz"/>
+      </w:pPr>
+    </w:p>
+    <w:p>
+      <w:pPr>
+        <w:pStyle w:val="Listenabsatz"/>
+        <w:ind w:left="0"/>
+        <w:jc w:val="center"/>
+        <w:rPr>
+          <w:u w:val="single"/>
+        </w:rPr>
+      </w:pPr>
+      <w:r>
+        <w:rPr>
+          <w:u w:val="single"/>
+        </w:rPr>
+        <w:t>Syntaxtische Vorgaben:</w:t>
+      </w:r>
+    </w:p>
+    <w:p>
+      <w:pPr>
+        <w:pStyle w:val="Listenabsatz"/>
+        <w:ind w:left="0"/>
+      </w:pPr>
+      <w:r>
+        <w:t>Dateiname: AVLTree</w:t>
+      </w:r>
+      <w:r>
+        <w:t>.jar</w:t>
+      </w:r>
+    </w:p>
+    <w:p>
+      <w:pPr>
+        <w:pStyle w:val="Listenabsatz"/>
+        <w:ind w:left="0"/>
+      </w:pPr>
+      <w:r>
+        <w:t xml:space="preserve">Klassenname: </w:t>
+      </w:r>
+      <w:r>
+        <w:t>AVLTree</w:t>
+      </w:r>
+    </w:p>
+    <w:p>
+      <w:pPr>
+        <w:pStyle w:val="Listenabsatz"/>
+        <w:ind w:left="0"/>
+      </w:pPr>
+    </w:p>
+    <w:p>
+      <w:pPr>
+        <w:pStyle w:val="Listenabsatz"/>
+        <w:ind w:left="0"/>
+        <w:rPr>
+          <w:highlight w:val="yellow"/>
+        </w:rPr>
+      </w:pPr>
+      <w:r>
+        <w:rPr>
+          <w:highlight w:val="yellow"/>
+        </w:rPr>
+        <w:t>Anwendung der oben genannten Operationen:</w:t>
+      </w:r>
+    </w:p>
+    <w:p>
+      <w:pPr>
+        <w:pStyle w:val="Listenabsatz"/>
+        <w:ind w:left="0"/>
+        <w:rPr>
+          <w:highlight w:val="yellow"/>
+          <w:lang w:val="en-US"/>
+        </w:rPr>
+      </w:pPr>
+      <w:r>
+        <w:rPr>
+          <w:i/>
+          <w:highlight w:val="yellow"/>
+          <w:lang w:val="en-US"/>
+        </w:rPr>
+        <w:t>createS</w:t>
+      </w:r>
+      <w:r>
+        <w:rPr>
+          <w:highlight w:val="yellow"/>
+          <w:lang w:val="en-US"/>
+        </w:rPr>
+        <w:t xml:space="preserve">: ADTStack.createS() </w:t>
+      </w:r>
+    </w:p>
+    <w:p>
+      <w:pPr>
+        <w:pStyle w:val="Listenabsatz"/>
+        <w:ind w:left="0"/>
+        <w:rPr>
+          <w:highlight w:val="yellow"/>
+          <w:lang w:val="en-US"/>
+        </w:rPr>
+      </w:pPr>
+      <w:r>
+        <w:rPr>
+          <w:i/>
+          <w:highlight w:val="yellow"/>
+          <w:lang w:val="en-US"/>
+        </w:rPr>
+        <w:t>push</w:t>
+      </w:r>
+      <w:r>
+        <w:rPr>
+          <w:highlight w:val="yellow"/>
+          <w:lang w:val="en-US"/>
+        </w:rPr>
+        <w:t>: &lt;Objektname&gt;.push(elem)</w:t>
+      </w:r>
+    </w:p>
+    <w:p>
+      <w:pPr>
+        <w:pStyle w:val="Listenabsatz"/>
+        <w:ind w:left="0"/>
+        <w:rPr>
+          <w:highlight w:val="yellow"/>
+          <w:lang w:val="en-US"/>
+        </w:rPr>
+      </w:pPr>
+      <w:r>
+        <w:rPr>
+          <w:i/>
+          <w:highlight w:val="yellow"/>
+          <w:lang w:val="en-US"/>
+        </w:rPr>
+        <w:t>pop:</w:t>
+      </w:r>
+      <w:r>
+        <w:rPr>
+          <w:highlight w:val="yellow"/>
+          <w:lang w:val="en-US"/>
+        </w:rPr>
+        <w:t xml:space="preserve"> &lt;Objektname&gt;.pop()</w:t>
+      </w:r>
+    </w:p>
+    <w:p>
+      <w:pPr>
+        <w:pStyle w:val="Listenabsatz"/>
+        <w:ind w:left="0"/>
+        <w:rPr>
+          <w:highlight w:val="yellow"/>
+          <w:lang w:val="en-US"/>
+        </w:rPr>
+      </w:pPr>
+      <w:r>
+        <w:rPr>
+          <w:i/>
+          <w:highlight w:val="yellow"/>
+          <w:lang w:val="en-US"/>
+        </w:rPr>
+        <w:t>top:</w:t>
+      </w:r>
+      <w:r>
+        <w:rPr>
+          <w:highlight w:val="yellow"/>
+          <w:lang w:val="en-US"/>
+        </w:rPr>
+        <w:t xml:space="preserve"> &lt;Objektname&gt;.top()</w:t>
+      </w:r>
+    </w:p>
+    <w:p>
+      <w:r>
+        <w:rPr>
+          <w:i/>
+          <w:highlight w:val="yellow"/>
+          <w:rPrChange w:id="10" w:author="Sebastian Diedrich" w:date="2015-12-03T11:55:00Z">
+            <w:rPr>
+              <w:i/>
+              <w:lang w:val="en-US"/>
+            </w:rPr>
+          </w:rPrChange>
+        </w:rPr>
+        <w:t>isEmptyS</w:t>
+      </w:r>
+      <w:r>
+        <w:rPr>
+          <w:highlight w:val="yellow"/>
+          <w:rPrChange w:id="11" w:author="Sebastian Diedrich" w:date="2015-12-03T11:55:00Z">
+            <w:rPr>
+              <w:lang w:val="en-US"/>
+            </w:rPr>
+          </w:rPrChange>
+        </w:rPr>
+        <w:t>: &lt;Objektname&gt;.isEmptyS()</w:t>
+      </w:r>
+      <w:r>
+        <w:br w:type="page"/>
+      </w:r>
+    </w:p>
+    <w:p/>
     <w:p>
       <w:pPr>
         <w:ind w:left="1440"/>
@@ -427,7 +1839,13 @@
         <w:rPr>
           <w:b/>
         </w:rPr>
-        <w:t>Aufgabe: 2.2</w:t>
+        <w:t xml:space="preserve">Aufgabe: </w:t>
+      </w:r>
+      <w:r>
+        <w:rPr>
+          <w:b/>
+        </w:rPr>
+        <w:t>2.2</w:t>
       </w:r>
     </w:p>
     <w:p>
@@ -455,15 +1873,35 @@
           <w:lang w:val="en-US"/>
         </w:rPr>
       </w:pPr>
-      <w:hyperlink r:id="rId7" w:history="1">
-        <w:r>
-          <w:rPr>
-            <w:rStyle w:val="Internetlink"/>
-            <w:lang w:val="en-US"/>
-          </w:rPr>
-          <w:t>http://users.informatik.haw-hamburg.de/~klauck/AlguDat/TIB3-AD-skript.pdf</w:t>
-        </w:r>
-      </w:hyperlink>
+      <w:r>
+        <w:fldChar w:fldCharType="begin"/>
+      </w:r>
+      <w:r>
+        <w:rPr>
+          <w:lang w:val="en-US"/>
+          <w:rPrChange w:id="12" w:author="Sebastian Diedrich" w:date="2015-12-03T11:55:00Z">
+            <w:rPr/>
+          </w:rPrChange>
+        </w:rPr>
+        <w:instrText xml:space="preserve"> HYPERLINK "http://users.informatik.haw-hamburg.de/~klauck/AlguDat/TIB3-AD-skript.pdf" </w:instrText>
+      </w:r>
+      <w:r>
+        <w:fldChar w:fldCharType="separate"/>
+      </w:r>
+      <w:r>
+        <w:rPr>
+          <w:rStyle w:val="Internetlink"/>
+          <w:lang w:val="en-US"/>
+        </w:rPr>
+        <w:t>http://users.informatik.haw-hamburg.de/~klauck/AlguDat/TIB3-AD-skript.pdf</w:t>
+      </w:r>
+      <w:r>
+        <w:rPr>
+          <w:rStyle w:val="Internetlink"/>
+          <w:lang w:val="en-US"/>
+        </w:rPr>
+        <w:fldChar w:fldCharType="end"/>
+      </w:r>
       <w:r>
         <w:rPr>
           <w:lang w:val="en-US"/>
@@ -876,6 +2314,7 @@
         <w:spacing w:after="160" w:line="256" w:lineRule="auto"/>
       </w:pPr>
       <w:r>
+        <w:lastRenderedPageBreak/>
         <w:t xml:space="preserve">Gespeichert wird </w:t>
       </w:r>
       <w:r>
@@ -934,7 +2373,6 @@
         <w:spacing w:after="160" w:line="256" w:lineRule="auto"/>
       </w:pPr>
       <w:r>
-        <w:lastRenderedPageBreak/>
         <w:t xml:space="preserve">Sollte </w:t>
       </w:r>
       <w:r>
@@ -1279,6 +2717,7 @@
         </w:numPr>
       </w:pPr>
       <w:r>
+        <w:lastRenderedPageBreak/>
         <w:t>Semantische Vorgabe:</w:t>
       </w:r>
     </w:p>
@@ -1290,7 +2729,6 @@
         </w:numPr>
       </w:pPr>
       <w:r>
-        <w:lastRenderedPageBreak/>
         <w:t>Insertionsort: array x startPos x endPos -&gt; array</w:t>
       </w:r>
       <w:r>
@@ -1383,15 +2821,44 @@
           <w:lang w:val="en-US"/>
         </w:rPr>
       </w:pPr>
-      <w:hyperlink r:id="rId8" w:history="1">
-        <w:r>
-          <w:rPr>
-            <w:rStyle w:val="Internetlink"/>
-            <w:lang w:val="en-US"/>
-          </w:rPr>
-          <w:t>http://users.informatik.haw-hamburg.de/~klauck/AlguDat/TIB3-AD-skript.pdf</w:t>
-        </w:r>
-      </w:hyperlink>
+      <w:r>
+        <w:fldChar w:fldCharType="begin"/>
+      </w:r>
+      <w:r>
+        <w:rPr>
+          <w:lang w:val="en-US"/>
+          <w:rPrChange w:id="13" w:author="Sebastian Diedrich" w:date="2015-12-03T11:55:00Z">
+            <w:rPr/>
+          </w:rPrChange>
+        </w:rPr>
+        <w:instrText xml:space="preserve"> HYPERLINK "http://users.informatik.haw</w:instrText>
+      </w:r>
+      <w:r>
+        <w:rPr>
+          <w:lang w:val="en-US"/>
+          <w:rPrChange w:id="14" w:author="Sebastian Diedrich" w:date="2015-12-03T11:55:00Z">
+            <w:rPr/>
+          </w:rPrChange>
+        </w:rPr>
+        <w:instrText xml:space="preserve">-hamburg.de/~klauck/AlguDat/TIB3-AD-skript.pdf" </w:instrText>
+      </w:r>
+      <w:r>
+        <w:fldChar w:fldCharType="separate"/>
+      </w:r>
+      <w:r>
+        <w:rPr>
+          <w:rStyle w:val="Internetlink"/>
+          <w:lang w:val="en-US"/>
+        </w:rPr>
+        <w:t>http://users.informatik.haw-hamburg.de/~klauck/AlguDat/TIB3-AD-skript.pdf</w:t>
+      </w:r>
+      <w:r>
+        <w:rPr>
+          <w:rStyle w:val="Internetlink"/>
+          <w:lang w:val="en-US"/>
+        </w:rPr>
+        <w:fldChar w:fldCharType="end"/>
+      </w:r>
       <w:r>
         <w:rPr>
           <w:lang w:val="en-US"/>
@@ -5614,6 +7081,92 @@
     </w:lvl>
   </w:abstractNum>
   <w:abstractNum w:abstractNumId="4" w15:restartNumberingAfterBreak="0">
+    <w:nsid w:val="110D59EF"/>
+    <w:multiLevelType w:val="hybridMultilevel"/>
+    <w:tmpl w:val="EBEEB91E"/>
+    <w:lvl w:ilvl="0" w:tplc="0407000F">
+      <w:start w:val="1"/>
+      <w:numFmt w:val="decimal"/>
+      <w:lvlText w:val="%1."/>
+      <w:lvlJc w:val="left"/>
+      <w:pPr>
+        <w:ind w:left="1800" w:hanging="360"/>
+      </w:pPr>
+    </w:lvl>
+    <w:lvl w:ilvl="1" w:tplc="04070019" w:tentative="1">
+      <w:start w:val="1"/>
+      <w:numFmt w:val="lowerLetter"/>
+      <w:lvlText w:val="%2."/>
+      <w:lvlJc w:val="left"/>
+      <w:pPr>
+        <w:ind w:left="2520" w:hanging="360"/>
+      </w:pPr>
+    </w:lvl>
+    <w:lvl w:ilvl="2" w:tplc="0407001B" w:tentative="1">
+      <w:start w:val="1"/>
+      <w:numFmt w:val="lowerRoman"/>
+      <w:lvlText w:val="%3."/>
+      <w:lvlJc w:val="right"/>
+      <w:pPr>
+        <w:ind w:left="3240" w:hanging="180"/>
+      </w:pPr>
+    </w:lvl>
+    <w:lvl w:ilvl="3" w:tplc="0407000F" w:tentative="1">
+      <w:start w:val="1"/>
+      <w:numFmt w:val="decimal"/>
+      <w:lvlText w:val="%4."/>
+      <w:lvlJc w:val="left"/>
+      <w:pPr>
+        <w:ind w:left="3960" w:hanging="360"/>
+      </w:pPr>
+    </w:lvl>
+    <w:lvl w:ilvl="4" w:tplc="04070019" w:tentative="1">
+      <w:start w:val="1"/>
+      <w:numFmt w:val="lowerLetter"/>
+      <w:lvlText w:val="%5."/>
+      <w:lvlJc w:val="left"/>
+      <w:pPr>
+        <w:ind w:left="4680" w:hanging="360"/>
+      </w:pPr>
+    </w:lvl>
+    <w:lvl w:ilvl="5" w:tplc="0407001B" w:tentative="1">
+      <w:start w:val="1"/>
+      <w:numFmt w:val="lowerRoman"/>
+      <w:lvlText w:val="%6."/>
+      <w:lvlJc w:val="right"/>
+      <w:pPr>
+        <w:ind w:left="5400" w:hanging="180"/>
+      </w:pPr>
+    </w:lvl>
+    <w:lvl w:ilvl="6" w:tplc="0407000F" w:tentative="1">
+      <w:start w:val="1"/>
+      <w:numFmt w:val="decimal"/>
+      <w:lvlText w:val="%7."/>
+      <w:lvlJc w:val="left"/>
+      <w:pPr>
+        <w:ind w:left="6120" w:hanging="360"/>
+      </w:pPr>
+    </w:lvl>
+    <w:lvl w:ilvl="7" w:tplc="04070019" w:tentative="1">
+      <w:start w:val="1"/>
+      <w:numFmt w:val="lowerLetter"/>
+      <w:lvlText w:val="%8."/>
+      <w:lvlJc w:val="left"/>
+      <w:pPr>
+        <w:ind w:left="6840" w:hanging="360"/>
+      </w:pPr>
+    </w:lvl>
+    <w:lvl w:ilvl="8" w:tplc="0407001B" w:tentative="1">
+      <w:start w:val="1"/>
+      <w:numFmt w:val="lowerRoman"/>
+      <w:lvlText w:val="%9."/>
+      <w:lvlJc w:val="right"/>
+      <w:pPr>
+        <w:ind w:left="7560" w:hanging="180"/>
+      </w:pPr>
+    </w:lvl>
+  </w:abstractNum>
+  <w:abstractNum w:abstractNumId="5" w15:restartNumberingAfterBreak="0">
     <w:nsid w:val="1B117FFA"/>
     <w:multiLevelType w:val="multilevel"/>
     <w:tmpl w:val="C5E6AE4E"/>
@@ -5718,7 +7271,7 @@
       </w:rPr>
     </w:lvl>
   </w:abstractNum>
-  <w:abstractNum w:abstractNumId="5" w15:restartNumberingAfterBreak="0">
+  <w:abstractNum w:abstractNumId="6" w15:restartNumberingAfterBreak="0">
     <w:nsid w:val="228875CF"/>
     <w:multiLevelType w:val="multilevel"/>
     <w:tmpl w:val="C3CE4186"/>
@@ -5823,7 +7376,93 @@
       </w:rPr>
     </w:lvl>
   </w:abstractNum>
-  <w:abstractNum w:abstractNumId="6" w15:restartNumberingAfterBreak="0">
+  <w:abstractNum w:abstractNumId="7" w15:restartNumberingAfterBreak="0">
+    <w:nsid w:val="2720347E"/>
+    <w:multiLevelType w:val="hybridMultilevel"/>
+    <w:tmpl w:val="03E47DCA"/>
+    <w:lvl w:ilvl="0" w:tplc="0407000F">
+      <w:start w:val="1"/>
+      <w:numFmt w:val="decimal"/>
+      <w:lvlText w:val="%1."/>
+      <w:lvlJc w:val="left"/>
+      <w:pPr>
+        <w:ind w:left="1800" w:hanging="360"/>
+      </w:pPr>
+    </w:lvl>
+    <w:lvl w:ilvl="1" w:tplc="04070019" w:tentative="1">
+      <w:start w:val="1"/>
+      <w:numFmt w:val="lowerLetter"/>
+      <w:lvlText w:val="%2."/>
+      <w:lvlJc w:val="left"/>
+      <w:pPr>
+        <w:ind w:left="2520" w:hanging="360"/>
+      </w:pPr>
+    </w:lvl>
+    <w:lvl w:ilvl="2" w:tplc="0407001B" w:tentative="1">
+      <w:start w:val="1"/>
+      <w:numFmt w:val="lowerRoman"/>
+      <w:lvlText w:val="%3."/>
+      <w:lvlJc w:val="right"/>
+      <w:pPr>
+        <w:ind w:left="3240" w:hanging="180"/>
+      </w:pPr>
+    </w:lvl>
+    <w:lvl w:ilvl="3" w:tplc="0407000F" w:tentative="1">
+      <w:start w:val="1"/>
+      <w:numFmt w:val="decimal"/>
+      <w:lvlText w:val="%4."/>
+      <w:lvlJc w:val="left"/>
+      <w:pPr>
+        <w:ind w:left="3960" w:hanging="360"/>
+      </w:pPr>
+    </w:lvl>
+    <w:lvl w:ilvl="4" w:tplc="04070019" w:tentative="1">
+      <w:start w:val="1"/>
+      <w:numFmt w:val="lowerLetter"/>
+      <w:lvlText w:val="%5."/>
+      <w:lvlJc w:val="left"/>
+      <w:pPr>
+        <w:ind w:left="4680" w:hanging="360"/>
+      </w:pPr>
+    </w:lvl>
+    <w:lvl w:ilvl="5" w:tplc="0407001B" w:tentative="1">
+      <w:start w:val="1"/>
+      <w:numFmt w:val="lowerRoman"/>
+      <w:lvlText w:val="%6."/>
+      <w:lvlJc w:val="right"/>
+      <w:pPr>
+        <w:ind w:left="5400" w:hanging="180"/>
+      </w:pPr>
+    </w:lvl>
+    <w:lvl w:ilvl="6" w:tplc="0407000F" w:tentative="1">
+      <w:start w:val="1"/>
+      <w:numFmt w:val="decimal"/>
+      <w:lvlText w:val="%7."/>
+      <w:lvlJc w:val="left"/>
+      <w:pPr>
+        <w:ind w:left="6120" w:hanging="360"/>
+      </w:pPr>
+    </w:lvl>
+    <w:lvl w:ilvl="7" w:tplc="04070019" w:tentative="1">
+      <w:start w:val="1"/>
+      <w:numFmt w:val="lowerLetter"/>
+      <w:lvlText w:val="%8."/>
+      <w:lvlJc w:val="left"/>
+      <w:pPr>
+        <w:ind w:left="6840" w:hanging="360"/>
+      </w:pPr>
+    </w:lvl>
+    <w:lvl w:ilvl="8" w:tplc="0407001B" w:tentative="1">
+      <w:start w:val="1"/>
+      <w:numFmt w:val="lowerRoman"/>
+      <w:lvlText w:val="%9."/>
+      <w:lvlJc w:val="right"/>
+      <w:pPr>
+        <w:ind w:left="7560" w:hanging="180"/>
+      </w:pPr>
+    </w:lvl>
+  </w:abstractNum>
+  <w:abstractNum w:abstractNumId="8" w15:restartNumberingAfterBreak="0">
     <w:nsid w:val="2E6B73C4"/>
     <w:multiLevelType w:val="multilevel"/>
     <w:tmpl w:val="0A12BAD6"/>
@@ -5910,7 +7549,7 @@
       </w:pPr>
     </w:lvl>
   </w:abstractNum>
-  <w:abstractNum w:abstractNumId="7" w15:restartNumberingAfterBreak="0">
+  <w:abstractNum w:abstractNumId="9" w15:restartNumberingAfterBreak="0">
     <w:nsid w:val="30350B0F"/>
     <w:multiLevelType w:val="multilevel"/>
     <w:tmpl w:val="C17A0AE0"/>
@@ -5997,7 +7636,119 @@
       </w:pPr>
     </w:lvl>
   </w:abstractNum>
-  <w:abstractNum w:abstractNumId="8" w15:restartNumberingAfterBreak="0">
+  <w:abstractNum w:abstractNumId="10" w15:restartNumberingAfterBreak="0">
+    <w:nsid w:val="34CA5527"/>
+    <w:multiLevelType w:val="hybridMultilevel"/>
+    <w:tmpl w:val="4FCE0D60"/>
+    <w:lvl w:ilvl="0" w:tplc="E47C2120">
+      <w:numFmt w:val="bullet"/>
+      <w:lvlText w:val="-"/>
+      <w:lvlJc w:val="left"/>
+      <w:pPr>
+        <w:ind w:left="720" w:hanging="360"/>
+      </w:pPr>
+      <w:rPr>
+        <w:rFonts w:ascii="Calibri" w:eastAsia="Calibri" w:hAnsi="Calibri" w:cs="Times New Roman" w:hint="default"/>
+      </w:rPr>
+    </w:lvl>
+    <w:lvl w:ilvl="1" w:tplc="04070003">
+      <w:start w:val="1"/>
+      <w:numFmt w:val="bullet"/>
+      <w:lvlText w:val="o"/>
+      <w:lvlJc w:val="left"/>
+      <w:pPr>
+        <w:ind w:left="1440" w:hanging="360"/>
+      </w:pPr>
+      <w:rPr>
+        <w:rFonts w:ascii="Courier New" w:hAnsi="Courier New" w:cs="Courier New" w:hint="default"/>
+      </w:rPr>
+    </w:lvl>
+    <w:lvl w:ilvl="2" w:tplc="04070005" w:tentative="1">
+      <w:start w:val="1"/>
+      <w:numFmt w:val="bullet"/>
+      <w:lvlText w:val=""/>
+      <w:lvlJc w:val="left"/>
+      <w:pPr>
+        <w:ind w:left="2160" w:hanging="360"/>
+      </w:pPr>
+      <w:rPr>
+        <w:rFonts w:ascii="Wingdings" w:hAnsi="Wingdings" w:hint="default"/>
+      </w:rPr>
+    </w:lvl>
+    <w:lvl w:ilvl="3" w:tplc="04070001" w:tentative="1">
+      <w:start w:val="1"/>
+      <w:numFmt w:val="bullet"/>
+      <w:lvlText w:val=""/>
+      <w:lvlJc w:val="left"/>
+      <w:pPr>
+        <w:ind w:left="2880" w:hanging="360"/>
+      </w:pPr>
+      <w:rPr>
+        <w:rFonts w:ascii="Symbol" w:hAnsi="Symbol" w:hint="default"/>
+      </w:rPr>
+    </w:lvl>
+    <w:lvl w:ilvl="4" w:tplc="04070003" w:tentative="1">
+      <w:start w:val="1"/>
+      <w:numFmt w:val="bullet"/>
+      <w:lvlText w:val="o"/>
+      <w:lvlJc w:val="left"/>
+      <w:pPr>
+        <w:ind w:left="3600" w:hanging="360"/>
+      </w:pPr>
+      <w:rPr>
+        <w:rFonts w:ascii="Courier New" w:hAnsi="Courier New" w:cs="Courier New" w:hint="default"/>
+      </w:rPr>
+    </w:lvl>
+    <w:lvl w:ilvl="5" w:tplc="04070005" w:tentative="1">
+      <w:start w:val="1"/>
+      <w:numFmt w:val="bullet"/>
+      <w:lvlText w:val=""/>
+      <w:lvlJc w:val="left"/>
+      <w:pPr>
+        <w:ind w:left="4320" w:hanging="360"/>
+      </w:pPr>
+      <w:rPr>
+        <w:rFonts w:ascii="Wingdings" w:hAnsi="Wingdings" w:hint="default"/>
+      </w:rPr>
+    </w:lvl>
+    <w:lvl w:ilvl="6" w:tplc="04070001" w:tentative="1">
+      <w:start w:val="1"/>
+      <w:numFmt w:val="bullet"/>
+      <w:lvlText w:val=""/>
+      <w:lvlJc w:val="left"/>
+      <w:pPr>
+        <w:ind w:left="5040" w:hanging="360"/>
+      </w:pPr>
+      <w:rPr>
+        <w:rFonts w:ascii="Symbol" w:hAnsi="Symbol" w:hint="default"/>
+      </w:rPr>
+    </w:lvl>
+    <w:lvl w:ilvl="7" w:tplc="04070003" w:tentative="1">
+      <w:start w:val="1"/>
+      <w:numFmt w:val="bullet"/>
+      <w:lvlText w:val="o"/>
+      <w:lvlJc w:val="left"/>
+      <w:pPr>
+        <w:ind w:left="5760" w:hanging="360"/>
+      </w:pPr>
+      <w:rPr>
+        <w:rFonts w:ascii="Courier New" w:hAnsi="Courier New" w:cs="Courier New" w:hint="default"/>
+      </w:rPr>
+    </w:lvl>
+    <w:lvl w:ilvl="8" w:tplc="04070005" w:tentative="1">
+      <w:start w:val="1"/>
+      <w:numFmt w:val="bullet"/>
+      <w:lvlText w:val=""/>
+      <w:lvlJc w:val="left"/>
+      <w:pPr>
+        <w:ind w:left="6480" w:hanging="360"/>
+      </w:pPr>
+      <w:rPr>
+        <w:rFonts w:ascii="Wingdings" w:hAnsi="Wingdings" w:hint="default"/>
+      </w:rPr>
+    </w:lvl>
+  </w:abstractNum>
+  <w:abstractNum w:abstractNumId="11" w15:restartNumberingAfterBreak="0">
     <w:nsid w:val="4201710E"/>
     <w:multiLevelType w:val="multilevel"/>
     <w:tmpl w:val="08DEA35E"/>
@@ -6084,7 +7835,7 @@
       </w:pPr>
     </w:lvl>
   </w:abstractNum>
-  <w:abstractNum w:abstractNumId="9" w15:restartNumberingAfterBreak="0">
+  <w:abstractNum w:abstractNumId="12" w15:restartNumberingAfterBreak="0">
     <w:nsid w:val="434F6221"/>
     <w:multiLevelType w:val="multilevel"/>
     <w:tmpl w:val="8E0E3272"/>
@@ -6173,7 +7924,7 @@
       </w:pPr>
     </w:lvl>
   </w:abstractNum>
-  <w:abstractNum w:abstractNumId="10" w15:restartNumberingAfterBreak="0">
+  <w:abstractNum w:abstractNumId="13" w15:restartNumberingAfterBreak="0">
     <w:nsid w:val="47070FC0"/>
     <w:multiLevelType w:val="multilevel"/>
     <w:tmpl w:val="E74CCF92"/>
@@ -6262,7 +8013,93 @@
       </w:pPr>
     </w:lvl>
   </w:abstractNum>
-  <w:abstractNum w:abstractNumId="11" w15:restartNumberingAfterBreak="0">
+  <w:abstractNum w:abstractNumId="14" w15:restartNumberingAfterBreak="0">
+    <w:nsid w:val="4A346FFE"/>
+    <w:multiLevelType w:val="hybridMultilevel"/>
+    <w:tmpl w:val="7D3CFA1E"/>
+    <w:lvl w:ilvl="0" w:tplc="0407000F">
+      <w:start w:val="1"/>
+      <w:numFmt w:val="decimal"/>
+      <w:lvlText w:val="%1."/>
+      <w:lvlJc w:val="left"/>
+      <w:pPr>
+        <w:ind w:left="1800" w:hanging="360"/>
+      </w:pPr>
+    </w:lvl>
+    <w:lvl w:ilvl="1" w:tplc="04070019" w:tentative="1">
+      <w:start w:val="1"/>
+      <w:numFmt w:val="lowerLetter"/>
+      <w:lvlText w:val="%2."/>
+      <w:lvlJc w:val="left"/>
+      <w:pPr>
+        <w:ind w:left="2520" w:hanging="360"/>
+      </w:pPr>
+    </w:lvl>
+    <w:lvl w:ilvl="2" w:tplc="0407001B" w:tentative="1">
+      <w:start w:val="1"/>
+      <w:numFmt w:val="lowerRoman"/>
+      <w:lvlText w:val="%3."/>
+      <w:lvlJc w:val="right"/>
+      <w:pPr>
+        <w:ind w:left="3240" w:hanging="180"/>
+      </w:pPr>
+    </w:lvl>
+    <w:lvl w:ilvl="3" w:tplc="0407000F" w:tentative="1">
+      <w:start w:val="1"/>
+      <w:numFmt w:val="decimal"/>
+      <w:lvlText w:val="%4."/>
+      <w:lvlJc w:val="left"/>
+      <w:pPr>
+        <w:ind w:left="3960" w:hanging="360"/>
+      </w:pPr>
+    </w:lvl>
+    <w:lvl w:ilvl="4" w:tplc="04070019" w:tentative="1">
+      <w:start w:val="1"/>
+      <w:numFmt w:val="lowerLetter"/>
+      <w:lvlText w:val="%5."/>
+      <w:lvlJc w:val="left"/>
+      <w:pPr>
+        <w:ind w:left="4680" w:hanging="360"/>
+      </w:pPr>
+    </w:lvl>
+    <w:lvl w:ilvl="5" w:tplc="0407001B" w:tentative="1">
+      <w:start w:val="1"/>
+      <w:numFmt w:val="lowerRoman"/>
+      <w:lvlText w:val="%6."/>
+      <w:lvlJc w:val="right"/>
+      <w:pPr>
+        <w:ind w:left="5400" w:hanging="180"/>
+      </w:pPr>
+    </w:lvl>
+    <w:lvl w:ilvl="6" w:tplc="0407000F" w:tentative="1">
+      <w:start w:val="1"/>
+      <w:numFmt w:val="decimal"/>
+      <w:lvlText w:val="%7."/>
+      <w:lvlJc w:val="left"/>
+      <w:pPr>
+        <w:ind w:left="6120" w:hanging="360"/>
+      </w:pPr>
+    </w:lvl>
+    <w:lvl w:ilvl="7" w:tplc="04070019" w:tentative="1">
+      <w:start w:val="1"/>
+      <w:numFmt w:val="lowerLetter"/>
+      <w:lvlText w:val="%8."/>
+      <w:lvlJc w:val="left"/>
+      <w:pPr>
+        <w:ind w:left="6840" w:hanging="360"/>
+      </w:pPr>
+    </w:lvl>
+    <w:lvl w:ilvl="8" w:tplc="0407001B" w:tentative="1">
+      <w:start w:val="1"/>
+      <w:numFmt w:val="lowerRoman"/>
+      <w:lvlText w:val="%9."/>
+      <w:lvlJc w:val="right"/>
+      <w:pPr>
+        <w:ind w:left="7560" w:hanging="180"/>
+      </w:pPr>
+    </w:lvl>
+  </w:abstractNum>
+  <w:abstractNum w:abstractNumId="15" w15:restartNumberingAfterBreak="0">
     <w:nsid w:val="4DC53611"/>
     <w:multiLevelType w:val="multilevel"/>
     <w:tmpl w:val="D6B6BE6E"/>
@@ -6349,7 +8186,7 @@
       </w:pPr>
     </w:lvl>
   </w:abstractNum>
-  <w:abstractNum w:abstractNumId="12" w15:restartNumberingAfterBreak="0">
+  <w:abstractNum w:abstractNumId="16" w15:restartNumberingAfterBreak="0">
     <w:nsid w:val="50051E1F"/>
     <w:multiLevelType w:val="multilevel"/>
     <w:tmpl w:val="792AA292"/>
@@ -6436,7 +8273,7 @@
       </w:pPr>
     </w:lvl>
   </w:abstractNum>
-  <w:abstractNum w:abstractNumId="13" w15:restartNumberingAfterBreak="0">
+  <w:abstractNum w:abstractNumId="17" w15:restartNumberingAfterBreak="0">
     <w:nsid w:val="539303D3"/>
     <w:multiLevelType w:val="multilevel"/>
     <w:tmpl w:val="D3A03BBA"/>
@@ -6542,7 +8379,99 @@
       </w:rPr>
     </w:lvl>
   </w:abstractNum>
-  <w:abstractNum w:abstractNumId="14" w15:restartNumberingAfterBreak="0">
+  <w:abstractNum w:abstractNumId="18" w15:restartNumberingAfterBreak="0">
+    <w:nsid w:val="53E66045"/>
+    <w:multiLevelType w:val="hybridMultilevel"/>
+    <w:tmpl w:val="227C60E4"/>
+    <w:lvl w:ilvl="0" w:tplc="6BC28B48">
+      <w:start w:val="1"/>
+      <w:numFmt w:val="upperRoman"/>
+      <w:lvlText w:val="%1)"/>
+      <w:lvlJc w:val="left"/>
+      <w:pPr>
+        <w:ind w:left="1080" w:hanging="720"/>
+      </w:pPr>
+      <w:rPr>
+        <w:rFonts w:hint="default"/>
+      </w:rPr>
+    </w:lvl>
+    <w:lvl w:ilvl="1" w:tplc="04070003">
+      <w:start w:val="1"/>
+      <w:numFmt w:val="bullet"/>
+      <w:lvlText w:val="o"/>
+      <w:lvlJc w:val="left"/>
+      <w:pPr>
+        <w:ind w:left="1440" w:hanging="360"/>
+      </w:pPr>
+      <w:rPr>
+        <w:rFonts w:ascii="Courier New" w:hAnsi="Courier New" w:cs="Courier New" w:hint="default"/>
+      </w:rPr>
+    </w:lvl>
+    <w:lvl w:ilvl="2" w:tplc="0407001B" w:tentative="1">
+      <w:start w:val="1"/>
+      <w:numFmt w:val="lowerRoman"/>
+      <w:lvlText w:val="%3."/>
+      <w:lvlJc w:val="right"/>
+      <w:pPr>
+        <w:ind w:left="2160" w:hanging="180"/>
+      </w:pPr>
+    </w:lvl>
+    <w:lvl w:ilvl="3" w:tplc="0407000F" w:tentative="1">
+      <w:start w:val="1"/>
+      <w:numFmt w:val="decimal"/>
+      <w:lvlText w:val="%4."/>
+      <w:lvlJc w:val="left"/>
+      <w:pPr>
+        <w:ind w:left="2880" w:hanging="360"/>
+      </w:pPr>
+    </w:lvl>
+    <w:lvl w:ilvl="4" w:tplc="04070019" w:tentative="1">
+      <w:start w:val="1"/>
+      <w:numFmt w:val="lowerLetter"/>
+      <w:lvlText w:val="%5."/>
+      <w:lvlJc w:val="left"/>
+      <w:pPr>
+        <w:ind w:left="3600" w:hanging="360"/>
+      </w:pPr>
+    </w:lvl>
+    <w:lvl w:ilvl="5" w:tplc="0407001B" w:tentative="1">
+      <w:start w:val="1"/>
+      <w:numFmt w:val="lowerRoman"/>
+      <w:lvlText w:val="%6."/>
+      <w:lvlJc w:val="right"/>
+      <w:pPr>
+        <w:ind w:left="4320" w:hanging="180"/>
+      </w:pPr>
+    </w:lvl>
+    <w:lvl w:ilvl="6" w:tplc="0407000F" w:tentative="1">
+      <w:start w:val="1"/>
+      <w:numFmt w:val="decimal"/>
+      <w:lvlText w:val="%7."/>
+      <w:lvlJc w:val="left"/>
+      <w:pPr>
+        <w:ind w:left="5040" w:hanging="360"/>
+      </w:pPr>
+    </w:lvl>
+    <w:lvl w:ilvl="7" w:tplc="04070019" w:tentative="1">
+      <w:start w:val="1"/>
+      <w:numFmt w:val="lowerLetter"/>
+      <w:lvlText w:val="%8."/>
+      <w:lvlJc w:val="left"/>
+      <w:pPr>
+        <w:ind w:left="5760" w:hanging="360"/>
+      </w:pPr>
+    </w:lvl>
+    <w:lvl w:ilvl="8" w:tplc="0407001B" w:tentative="1">
+      <w:start w:val="1"/>
+      <w:numFmt w:val="lowerRoman"/>
+      <w:lvlText w:val="%9."/>
+      <w:lvlJc w:val="right"/>
+      <w:pPr>
+        <w:ind w:left="6480" w:hanging="180"/>
+      </w:pPr>
+    </w:lvl>
+  </w:abstractNum>
+  <w:abstractNum w:abstractNumId="19" w15:restartNumberingAfterBreak="0">
     <w:nsid w:val="5CDB0528"/>
     <w:multiLevelType w:val="multilevel"/>
     <w:tmpl w:val="08E817F4"/>
@@ -6631,7 +8560,7 @@
       </w:pPr>
     </w:lvl>
   </w:abstractNum>
-  <w:abstractNum w:abstractNumId="15" w15:restartNumberingAfterBreak="0">
+  <w:abstractNum w:abstractNumId="20" w15:restartNumberingAfterBreak="0">
     <w:nsid w:val="63EF2306"/>
     <w:multiLevelType w:val="multilevel"/>
     <w:tmpl w:val="AC9C665E"/>
@@ -6718,7 +8647,7 @@
       </w:pPr>
     </w:lvl>
   </w:abstractNum>
-  <w:abstractNum w:abstractNumId="16" w15:restartNumberingAfterBreak="0">
+  <w:abstractNum w:abstractNumId="21" w15:restartNumberingAfterBreak="0">
     <w:nsid w:val="6E9A6029"/>
     <w:multiLevelType w:val="multilevel"/>
     <w:tmpl w:val="9DA2F57C"/>
@@ -6805,7 +8734,7 @@
       </w:pPr>
     </w:lvl>
   </w:abstractNum>
-  <w:abstractNum w:abstractNumId="17" w15:restartNumberingAfterBreak="0">
+  <w:abstractNum w:abstractNumId="22" w15:restartNumberingAfterBreak="0">
     <w:nsid w:val="6FE45522"/>
     <w:multiLevelType w:val="multilevel"/>
     <w:tmpl w:val="987C3C8E"/>
@@ -6892,7 +8821,7 @@
       </w:pPr>
     </w:lvl>
   </w:abstractNum>
-  <w:abstractNum w:abstractNumId="18" w15:restartNumberingAfterBreak="0">
+  <w:abstractNum w:abstractNumId="23" w15:restartNumberingAfterBreak="0">
     <w:nsid w:val="780F2E8E"/>
     <w:multiLevelType w:val="multilevel"/>
     <w:tmpl w:val="8CC625D0"/>
@@ -6979,7 +8908,7 @@
       </w:pPr>
     </w:lvl>
   </w:abstractNum>
-  <w:abstractNum w:abstractNumId="19" w15:restartNumberingAfterBreak="0">
+  <w:abstractNum w:abstractNumId="24" w15:restartNumberingAfterBreak="0">
     <w:nsid w:val="79B56E6A"/>
     <w:multiLevelType w:val="multilevel"/>
     <w:tmpl w:val="5E80BE5A"/>
@@ -7067,103 +8996,103 @@
     </w:lvl>
   </w:abstractNum>
   <w:num w:numId="1">
-    <w:abstractNumId w:val="14"/>
+    <w:abstractNumId w:val="19"/>
   </w:num>
   <w:num w:numId="2">
-    <w:abstractNumId w:val="4"/>
+    <w:abstractNumId w:val="5"/>
   </w:num>
   <w:num w:numId="3">
-    <w:abstractNumId w:val="7"/>
+    <w:abstractNumId w:val="9"/>
   </w:num>
   <w:num w:numId="4">
-    <w:abstractNumId w:val="12"/>
+    <w:abstractNumId w:val="16"/>
   </w:num>
   <w:num w:numId="5">
-    <w:abstractNumId w:val="5"/>
+    <w:abstractNumId w:val="6"/>
   </w:num>
   <w:num w:numId="6">
     <w:abstractNumId w:val="2"/>
   </w:num>
   <w:num w:numId="7">
-    <w:abstractNumId w:val="18"/>
+    <w:abstractNumId w:val="23"/>
   </w:num>
   <w:num w:numId="8">
+    <w:abstractNumId w:val="22"/>
+  </w:num>
+  <w:num w:numId="9">
     <w:abstractNumId w:val="17"/>
   </w:num>
-  <w:num w:numId="9">
-    <w:abstractNumId w:val="13"/>
-  </w:num>
   <w:num w:numId="10">
-    <w:abstractNumId w:val="16"/>
+    <w:abstractNumId w:val="21"/>
   </w:num>
   <w:num w:numId="11">
-    <w:abstractNumId w:val="6"/>
+    <w:abstractNumId w:val="8"/>
   </w:num>
   <w:num w:numId="12">
     <w:abstractNumId w:val="3"/>
   </w:num>
   <w:num w:numId="13">
-    <w:abstractNumId w:val="11"/>
+    <w:abstractNumId w:val="15"/>
   </w:num>
   <w:num w:numId="14">
     <w:abstractNumId w:val="1"/>
   </w:num>
   <w:num w:numId="15">
-    <w:abstractNumId w:val="10"/>
+    <w:abstractNumId w:val="13"/>
   </w:num>
   <w:num w:numId="16">
-    <w:abstractNumId w:val="15"/>
+    <w:abstractNumId w:val="20"/>
   </w:num>
   <w:num w:numId="17">
-    <w:abstractNumId w:val="8"/>
+    <w:abstractNumId w:val="11"/>
   </w:num>
   <w:num w:numId="18">
-    <w:abstractNumId w:val="19"/>
+    <w:abstractNumId w:val="24"/>
   </w:num>
   <w:num w:numId="19">
     <w:abstractNumId w:val="0"/>
   </w:num>
   <w:num w:numId="20">
-    <w:abstractNumId w:val="9"/>
+    <w:abstractNumId w:val="12"/>
   </w:num>
   <w:num w:numId="21">
     <w:abstractNumId w:val="0"/>
   </w:num>
   <w:num w:numId="22">
-    <w:abstractNumId w:val="18"/>
+    <w:abstractNumId w:val="23"/>
     <w:lvlOverride w:ilvl="0">
       <w:startOverride w:val="1"/>
     </w:lvlOverride>
   </w:num>
   <w:num w:numId="23">
-    <w:abstractNumId w:val="8"/>
+    <w:abstractNumId w:val="11"/>
     <w:lvlOverride w:ilvl="0">
       <w:startOverride w:val="1"/>
     </w:lvlOverride>
   </w:num>
   <w:num w:numId="24">
-    <w:abstractNumId w:val="12"/>
+    <w:abstractNumId w:val="16"/>
     <w:lvlOverride w:ilvl="0">
       <w:startOverride w:val="1"/>
     </w:lvlOverride>
   </w:num>
   <w:num w:numId="25">
-    <w:abstractNumId w:val="15"/>
+    <w:abstractNumId w:val="20"/>
     <w:lvlOverride w:ilvl="0">
       <w:startOverride w:val="1"/>
     </w:lvlOverride>
   </w:num>
   <w:num w:numId="26">
-    <w:abstractNumId w:val="13"/>
+    <w:abstractNumId w:val="17"/>
   </w:num>
   <w:num w:numId="27">
-    <w:abstractNumId w:val="17"/>
+    <w:abstractNumId w:val="22"/>
     <w:lvlOverride w:ilvl="0">
       <w:startOverride w:val="1"/>
     </w:lvlOverride>
   </w:num>
   <w:num w:numId="28">
-    <w:abstractNumId w:val="6"/>
+    <w:abstractNumId w:val="8"/>
     <w:lvlOverride w:ilvl="0">
       <w:startOverride w:val="1"/>
     </w:lvlOverride>
@@ -7175,12 +9104,35 @@
     </w:lvlOverride>
   </w:num>
   <w:num w:numId="30">
-    <w:abstractNumId w:val="16"/>
+    <w:abstractNumId w:val="21"/>
     <w:lvlOverride w:ilvl="0">
       <w:startOverride w:val="1"/>
     </w:lvlOverride>
   </w:num>
+  <w:num w:numId="31">
+    <w:abstractNumId w:val="7"/>
+  </w:num>
+  <w:num w:numId="32">
+    <w:abstractNumId w:val="4"/>
+  </w:num>
+  <w:num w:numId="33">
+    <w:abstractNumId w:val="14"/>
+  </w:num>
+  <w:num w:numId="34">
+    <w:abstractNumId w:val="10"/>
+  </w:num>
+  <w:num w:numId="35">
+    <w:abstractNumId w:val="18"/>
+  </w:num>
 </w:numbering>
+</file>
+
+<file path=word/people.xml><?xml version="1.0" encoding="utf-8"?>
+<w15:people xmlns:wpc="http://schemas.microsoft.com/office/word/2010/wordprocessingCanvas" xmlns:mc="http://schemas.openxmlformats.org/markup-compatibility/2006" xmlns:o="urn:schemas-microsoft-com:office:office" xmlns:r="http://schemas.openxmlformats.org/officeDocument/2006/relationships" xmlns:m="http://schemas.openxmlformats.org/officeDocument/2006/math" xmlns:v="urn:schemas-microsoft-com:vml" xmlns:wp14="http://schemas.microsoft.com/office/word/2010/wordprocessingDrawing" xmlns:wp="http://schemas.openxmlformats.org/drawingml/2006/wordprocessingDrawing" xmlns:w10="urn:schemas-microsoft-com:office:word" xmlns:w="http://schemas.openxmlformats.org/wordprocessingml/2006/main" xmlns:w14="http://schemas.microsoft.com/office/word/2010/wordml" xmlns:w15="http://schemas.microsoft.com/office/word/2012/wordml" xmlns:wpg="http://schemas.microsoft.com/office/word/2010/wordprocessingGroup" xmlns:wpi="http://schemas.microsoft.com/office/word/2010/wordprocessingInk" xmlns:wne="http://schemas.microsoft.com/office/word/2006/wordml" xmlns:wps="http://schemas.microsoft.com/office/word/2010/wordprocessingShape" mc:Ignorable="w14 w15 wp14">
+  <w15:person w15:author="Sebastian Diedrich">
+    <w15:presenceInfo w15:providerId="None" w15:userId="Sebastian Diedrich"/>
+  </w15:person>
+</w15:people>
 </file>
 
 <file path=word/styles.xml><?xml version="1.0" encoding="utf-8"?>
@@ -7675,6 +9627,8 @@
   <w:style w:type="paragraph" w:styleId="Listenabsatz">
     <w:name w:val="List Paragraph"/>
     <w:basedOn w:val="Standard"/>
+    <w:uiPriority w:val="34"/>
+    <w:qFormat/>
     <w:pPr>
       <w:ind w:left="720"/>
     </w:pPr>

</xml_diff>

<commit_message>
Skizze erweitert (Einfügen und Löschen)
</commit_message>
<xml_diff>
--- a/Termin3/dokumente/AD_Team03_Gruppe02_Aufgabe3.docx
+++ b/Termin3/dokumente/AD_Team03_Gruppe02_Aufgabe3.docx
@@ -651,14 +651,12 @@
       <w:r>
         <w:rPr>
           <w:rFonts w:asciiTheme="minorHAnsi" w:eastAsia="Droid Sans Fallback" w:hAnsiTheme="minorHAnsi" w:cs="Consolas"/>
-          <w:b/>
-          <w:bCs/>
-          <w:color w:val="7F0055"/>
+          <w:color w:val="6A3E3E"/>
           <w:kern w:val="0"/>
           <w:sz w:val="20"/>
           <w:szCs w:val="20"/>
         </w:rPr>
-        <w:t>int</w:t>
+        <w:t>anzahlZahlen</w:t>
       </w:r>
       <w:r>
         <w:rPr>
@@ -668,7 +666,7 @@
           <w:sz w:val="20"/>
           <w:szCs w:val="20"/>
         </w:rPr>
-        <w:t xml:space="preserve"> </w:t>
+        <w:t xml:space="preserve">, </w:t>
       </w:r>
       <w:r>
         <w:rPr>
@@ -678,7 +676,7 @@
           <w:sz w:val="20"/>
           <w:szCs w:val="20"/>
         </w:rPr>
-        <w:t>anzahlZahlen</w:t>
+        <w:t>path</w:t>
       </w:r>
       <w:r>
         <w:rPr>
@@ -690,68 +688,8 @@
         </w:rPr>
         <w:t xml:space="preserve">, </w:t>
       </w:r>
-      <w:r>
-        <w:rPr>
-          <w:rFonts w:asciiTheme="minorHAnsi" w:eastAsia="Droid Sans Fallback" w:hAnsiTheme="minorHAnsi" w:cs="Consolas"/>
-          <w:b/>
-          <w:color w:val="000000"/>
-          <w:kern w:val="0"/>
-          <w:sz w:val="20"/>
-          <w:szCs w:val="20"/>
-        </w:rPr>
-        <w:t>String</w:t>
-      </w:r>
-      <w:r>
-        <w:rPr>
-          <w:rFonts w:asciiTheme="minorHAnsi" w:eastAsia="Droid Sans Fallback" w:hAnsiTheme="minorHAnsi" w:cs="Consolas"/>
-          <w:color w:val="000000"/>
-          <w:kern w:val="0"/>
-          <w:sz w:val="20"/>
-          <w:szCs w:val="20"/>
-        </w:rPr>
-        <w:t xml:space="preserve"> </w:t>
-      </w:r>
-      <w:r>
-        <w:rPr>
-          <w:rFonts w:asciiTheme="minorHAnsi" w:eastAsia="Droid Sans Fallback" w:hAnsiTheme="minorHAnsi" w:cs="Consolas"/>
-          <w:color w:val="6A3E3E"/>
-          <w:kern w:val="0"/>
-          <w:sz w:val="20"/>
-          <w:szCs w:val="20"/>
-        </w:rPr>
-        <w:t>path</w:t>
-      </w:r>
-      <w:r>
-        <w:rPr>
-          <w:rFonts w:asciiTheme="minorHAnsi" w:eastAsia="Droid Sans Fallback" w:hAnsiTheme="minorHAnsi" w:cs="Consolas"/>
-          <w:color w:val="000000"/>
-          <w:kern w:val="0"/>
-          <w:sz w:val="20"/>
-          <w:szCs w:val="20"/>
-        </w:rPr>
-        <w:t xml:space="preserve">, </w:t>
-      </w:r>
-      <w:r>
-        <w:rPr>
-          <w:rFonts w:asciiTheme="minorHAnsi" w:eastAsia="Droid Sans Fallback" w:hAnsiTheme="minorHAnsi" w:cs="Consolas"/>
-          <w:b/>
-          <w:color w:val="000000"/>
-          <w:kern w:val="0"/>
-          <w:sz w:val="20"/>
-          <w:szCs w:val="20"/>
-        </w:rPr>
-        <w:t>Parameter</w:t>
-      </w:r>
-      <w:r>
-        <w:rPr>
-          <w:rFonts w:asciiTheme="minorHAnsi" w:eastAsia="Droid Sans Fallback" w:hAnsiTheme="minorHAnsi" w:cs="Consolas"/>
-          <w:color w:val="000000"/>
-          <w:kern w:val="0"/>
-          <w:sz w:val="20"/>
-          <w:szCs w:val="20"/>
-        </w:rPr>
-        <w:t xml:space="preserve"> </w:t>
-      </w:r>
+      <w:bookmarkStart w:id="2" w:name="_GoBack"/>
+      <w:bookmarkEnd w:id="2"/>
       <w:r>
         <w:rPr>
           <w:rFonts w:asciiTheme="minorHAnsi" w:eastAsia="Droid Sans Fallback" w:hAnsiTheme="minorHAnsi" w:cs="Consolas"/>
@@ -1515,7 +1453,7 @@
       <w:r>
         <w:t>:</w:t>
       </w:r>
-      <w:ins w:id="2" w:author="Sebastian Diedrich" w:date="2015-12-03T11:52:00Z">
+      <w:ins w:id="3" w:author="Sebastian Diedrich" w:date="2015-12-03T11:52:00Z">
         <w:r>
           <w:t xml:space="preserve"> Ein Knoten wird an richtiger Position an dem AVLTree eingehängt, wobei das Element dem value des neu erstelten Knotens darstellt.</w:t>
         </w:r>
@@ -1523,7 +1461,7 @@
           <w:br/>
         </w:r>
       </w:ins>
-      <w:del w:id="3" w:author="Sebastian Diedrich" w:date="2015-12-03T11:52:00Z">
+      <w:del w:id="4" w:author="Sebastian Diedrich" w:date="2015-12-03T11:52:00Z">
         <w:r>
           <w:delText xml:space="preserve"> </w:delText>
         </w:r>
@@ -1583,7 +1521,7 @@
       <w:r>
         <w:t>:</w:t>
       </w:r>
-      <w:ins w:id="4" w:author="Sebastian Diedrich" w:date="2015-12-03T11:52:00Z">
+      <w:ins w:id="5" w:author="Sebastian Diedrich" w:date="2015-12-03T11:52:00Z">
         <w:r>
           <w:t xml:space="preserve"> Ein Knoten wird </w:t>
         </w:r>
@@ -1591,7 +1529,7 @@
       <w:r>
         <w:t xml:space="preserve">aus dem </w:t>
       </w:r>
-      <w:ins w:id="5" w:author="Sebastian Diedrich" w:date="2015-12-03T11:52:00Z">
+      <w:ins w:id="6" w:author="Sebastian Diedrich" w:date="2015-12-03T11:52:00Z">
         <w:r>
           <w:t xml:space="preserve">AVLTree </w:t>
         </w:r>
@@ -1664,7 +1602,7 @@
       <w:r>
         <w:t>:</w:t>
       </w:r>
-      <w:ins w:id="6" w:author="Sebastian Diedrich" w:date="2015-12-03T11:52:00Z">
+      <w:ins w:id="7" w:author="Sebastian Diedrich" w:date="2015-12-03T11:52:00Z">
         <w:r>
           <w:t xml:space="preserve"> </w:t>
         </w:r>
@@ -1711,9 +1649,9 @@
       <w:pPr>
         <w:pStyle w:val="Listenabsatz"/>
         <w:rPr>
-          <w:del w:id="7" w:author="Sebastian Diedrich" w:date="2015-12-03T11:54:00Z"/>
-        </w:rPr>
-        <w:pPrChange w:id="8" w:author="Sebastian Diedrich" w:date="2015-12-03T11:54:00Z">
+          <w:del w:id="8" w:author="Sebastian Diedrich" w:date="2015-12-03T11:54:00Z"/>
+        </w:rPr>
+        <w:pPrChange w:id="9" w:author="Sebastian Diedrich" w:date="2015-12-03T11:54:00Z">
           <w:pPr>
             <w:pStyle w:val="Listenabsatz"/>
             <w:numPr>
@@ -1734,7 +1672,7 @@
       <w:r>
         <w:t>ignorieren</w:t>
       </w:r>
-      <w:del w:id="9" w:author="Sebastian Diedrich" w:date="2015-12-03T11:54:00Z">
+      <w:del w:id="10" w:author="Sebastian Diedrich" w:date="2015-12-03T11:54:00Z">
         <w:r>
           <w:rPr>
             <w:i/>
@@ -1768,10 +1706,10 @@
       <w:pPr>
         <w:pStyle w:val="Listenabsatz"/>
         <w:rPr>
-          <w:del w:id="10" w:author="Sebastian Diedrich" w:date="2015-12-03T11:54:00Z"/>
-        </w:rPr>
-      </w:pPr>
-      <w:del w:id="11" w:author="Sebastian Diedrich" w:date="2015-12-03T11:54:00Z">
+          <w:del w:id="11" w:author="Sebastian Diedrich" w:date="2015-12-03T11:54:00Z"/>
+        </w:rPr>
+      </w:pPr>
+      <w:del w:id="12" w:author="Sebastian Diedrich" w:date="2015-12-03T11:54:00Z">
         <w:r>
           <w:delText>Fehlerbehandlung: ignorieren</w:delText>
         </w:r>
@@ -1974,19 +1912,6 @@
         <w:rPr>
           <w:i/>
         </w:rPr>
-        <w:t>delete</w:t>
-      </w:r>
-      <w:r>
-        <w:rPr>
-          <w:rPrChange w:id="12" w:author="Sebastian Diedrich" w:date="2015-12-03T11:55:00Z">
-            <w:rPr>
-              <w:lang w:val="en-US"/>
-            </w:rPr>
-          </w:rPrChange>
-        </w:rPr>
-        <w:t>: &lt;Objektname&gt;.</w:t>
-      </w:r>
-      <w:r>
         <w:t>delete</w:t>
       </w:r>
       <w:r>
@@ -1997,10 +1922,10 @@
             </w:rPr>
           </w:rPrChange>
         </w:rPr>
-        <w:t>(</w:t>
-      </w:r>
-      <w:r>
-        <w:t>elem</w:t>
+        <w:t>: &lt;Objektname&gt;.</w:t>
+      </w:r>
+      <w:r>
+        <w:t>delete</w:t>
       </w:r>
       <w:r>
         <w:rPr>
@@ -2010,15 +1935,10 @@
             </w:rPr>
           </w:rPrChange>
         </w:rPr>
-        <w:t>)</w:t>
-      </w:r>
-    </w:p>
-    <w:p>
-      <w:r>
-        <w:rPr>
-          <w:i/>
-        </w:rPr>
-        <w:t>print</w:t>
+        <w:t>(</w:t>
+      </w:r>
+      <w:r>
+        <w:t>elem</w:t>
       </w:r>
       <w:r>
         <w:rPr>
@@ -2028,13 +1948,15 @@
             </w:rPr>
           </w:rPrChange>
         </w:rPr>
-        <w:t>: &lt;Objektname&gt;.</w:t>
-      </w:r>
-      <w:r>
-        <w:t xml:space="preserve">print(pfad, </w:t>
-      </w:r>
-      <w:r>
-        <w:t>dateiName</w:t>
+        <w:t>)</w:t>
+      </w:r>
+    </w:p>
+    <w:p>
+      <w:r>
+        <w:rPr>
+          <w:i/>
+        </w:rPr>
+        <w:t>print</w:t>
       </w:r>
       <w:r>
         <w:rPr>
@@ -2044,6 +1966,22 @@
             </w:rPr>
           </w:rPrChange>
         </w:rPr>
+        <w:t>: &lt;Objektname&gt;.</w:t>
+      </w:r>
+      <w:r>
+        <w:t xml:space="preserve">print(pfad, </w:t>
+      </w:r>
+      <w:r>
+        <w:t>dateiName</w:t>
+      </w:r>
+      <w:r>
+        <w:rPr>
+          <w:rPrChange w:id="17" w:author="Sebastian Diedrich" w:date="2015-12-03T11:55:00Z">
+            <w:rPr>
+              <w:lang w:val="en-US"/>
+            </w:rPr>
+          </w:rPrChange>
+        </w:rPr>
         <w:t>)</w:t>
       </w:r>
     </w:p>
@@ -2126,16 +2064,7 @@
         <w:t xml:space="preserve"> </w:t>
       </w:r>
       <w:r>
-        <w:t>Rechten</w:t>
-      </w:r>
-      <w:r>
-        <w:t xml:space="preserve"> und </w:t>
-      </w:r>
-      <w:r>
-        <w:t>Linken</w:t>
-      </w:r>
-      <w:r>
-        <w:t xml:space="preserve"> Teilbaum (rT – lT)</w:t>
+        <w:t>Rechten und Linken Teilbaum (rT – lT)</w:t>
       </w:r>
     </w:p>
     <w:p>
@@ -2399,19 +2328,7 @@
         <w:rPr>
           <w:u w:val="single"/>
         </w:rPr>
-        <w:t>Fall 2</w:t>
-      </w:r>
-      <w:r>
-        <w:rPr>
-          <w:u w:val="single"/>
-        </w:rPr>
-        <w:t xml:space="preserve">: </w:t>
-      </w:r>
-      <w:r>
-        <w:rPr>
-          <w:u w:val="single"/>
-        </w:rPr>
-        <w:t>Recht</w:t>
+        <w:t>Fall 2: Recht</w:t>
       </w:r>
       <w:r>
         <w:rPr>
@@ -2449,10 +2366,7 @@
         <w:t>d</w:t>
       </w:r>
       <w:r>
-        <w:t xml:space="preserve"> ist -</w:t>
-      </w:r>
-      <w:r>
-        <w:t>2</w:t>
+        <w:t xml:space="preserve"> ist -2</w:t>
       </w:r>
     </w:p>
     <w:p>
@@ -2473,94 +2387,55 @@
         <w:t>k</w:t>
       </w:r>
       <w:r>
-        <w:t xml:space="preserve"> ist -</w:t>
-      </w:r>
-      <w:r>
-        <w:t>1</w:t>
-      </w:r>
-    </w:p>
-    <w:p>
-      <w:r>
-        <w:t>Für den Fall einer</w:t>
-      </w:r>
-      <w:r>
-        <w:t xml:space="preserve"> Recht</w:t>
-      </w:r>
-      <w:r>
-        <w:t xml:space="preserve">srotation sind beide Balancen </w:t>
-      </w:r>
-      <w:r>
-        <w:t>negativ</w:t>
+        <w:t xml:space="preserve"> ist -1</w:t>
+      </w:r>
+    </w:p>
+    <w:p>
+      <w:r>
+        <w:t xml:space="preserve">Für den Fall einer Rechtsrotation sind beide Balancen negativ. </w:t>
+      </w:r>
+    </w:p>
+    <w:p>
+      <w:r>
+        <w:rPr>
+          <w:u w:val="single"/>
+        </w:rPr>
+        <w:lastRenderedPageBreak/>
+        <w:t>Ablauf der Rechtsrotation:</w:t>
+      </w:r>
+      <w:r>
+        <w:t xml:space="preserve"> </w:t>
+      </w:r>
+      <w:r>
+        <w:br/>
+        <w:t xml:space="preserve">Der rechte Teilbaum von </w:t>
+      </w:r>
+      <w:r>
+        <w:rPr>
+          <w:i/>
+        </w:rPr>
+        <w:t>k</w:t>
+      </w:r>
+      <w:r>
+        <w:t xml:space="preserve"> wird der neue linke Teilbaum von </w:t>
+      </w:r>
+      <w:r>
+        <w:rPr>
+          <w:i/>
+        </w:rPr>
+        <w:t>d</w:t>
       </w:r>
       <w:r>
         <w:t xml:space="preserve">. </w:t>
       </w:r>
-    </w:p>
-    <w:p>
-      <w:r>
-        <w:rPr>
-          <w:u w:val="single"/>
-        </w:rPr>
-        <w:lastRenderedPageBreak/>
-        <w:t>Ablauf der Rechts</w:t>
-      </w:r>
-      <w:r>
-        <w:rPr>
-          <w:u w:val="single"/>
-        </w:rPr>
-        <w:t>rotation:</w:t>
-      </w:r>
-      <w:r>
-        <w:t xml:space="preserve"> </w:t>
-      </w:r>
-      <w:r>
-        <w:br/>
-        <w:t xml:space="preserve">Der </w:t>
-      </w:r>
-      <w:r>
-        <w:t>rechte</w:t>
-      </w:r>
-      <w:r>
-        <w:t xml:space="preserve"> Teilbaum von </w:t>
-      </w:r>
       <w:r>
         <w:rPr>
           <w:i/>
         </w:rPr>
-        <w:t>k</w:t>
-      </w:r>
-      <w:r>
-        <w:t xml:space="preserve"> wird der neue </w:t>
-      </w:r>
-      <w:r>
-        <w:t>linke</w:t>
-      </w:r>
-      <w:r>
-        <w:t xml:space="preserve"> Teilbaum von </w:t>
-      </w:r>
-      <w:r>
-        <w:rPr>
-          <w:i/>
-        </w:rPr>
         <w:t>d</w:t>
       </w:r>
       <w:r>
-        <w:t xml:space="preserve">. </w:t>
-      </w:r>
-      <w:r>
-        <w:rPr>
-          <w:i/>
-        </w:rPr>
-        <w:t>d</w:t>
-      </w:r>
-      <w:r>
-        <w:t xml:space="preserve"> selbst wird neuer </w:t>
-      </w:r>
-      <w:r>
-        <w:t>rechter</w:t>
-      </w:r>
-      <w:r>
-        <w:t xml:space="preserve"> Teilbaum von k. Und k nimmt die ehemalige Position von d ein.</w:t>
+        <w:t xml:space="preserve"> selbst wird neuer rechter Teilbaum von k. Und k nimmt die ehemalige Position von d ein.</w:t>
       </w:r>
     </w:p>
     <w:p>
@@ -2590,10 +2465,7 @@
         <w:t>k</w:t>
       </w:r>
       <w:r>
-        <w:t xml:space="preserve"> </w:t>
-      </w:r>
-      <w:r>
-        <w:t>bleibt unverändert.</w:t>
+        <w:t xml:space="preserve"> bleibt unverändert.</w:t>
       </w:r>
     </w:p>
     <w:p/>
@@ -2602,19 +2474,7 @@
         <w:rPr>
           <w:u w:val="single"/>
         </w:rPr>
-        <w:t>Fall 3</w:t>
-      </w:r>
-      <w:r>
-        <w:rPr>
-          <w:u w:val="single"/>
-        </w:rPr>
-        <w:t xml:space="preserve">: </w:t>
-      </w:r>
-      <w:r>
-        <w:rPr>
-          <w:u w:val="single"/>
-        </w:rPr>
-        <w:t>Problemsituation rechts</w:t>
+        <w:t>Fall 3: Problemsituation rechts</w:t>
       </w:r>
       <w:r>
         <w:t>:</w:t>
@@ -2625,10 +2485,7 @@
         <w:ind w:firstLine="360"/>
       </w:pPr>
       <w:r>
-        <w:t>Bedingung</w:t>
-      </w:r>
-      <w:r>
-        <w:t xml:space="preserve"> (Vorzeichen der Balancen sind ungleich, wobei die Balance von </w:t>
+        <w:t xml:space="preserve">Bedingung (Vorzeichen der Balancen sind ungleich, wobei die Balance von </w:t>
       </w:r>
       <w:r>
         <w:rPr>
@@ -2637,10 +2494,7 @@
         <w:t>d</w:t>
       </w:r>
       <w:r>
-        <w:t xml:space="preserve"> negativ ist)</w:t>
-      </w:r>
-      <w:r>
-        <w:t>:</w:t>
+        <w:t xml:space="preserve"> negativ ist):</w:t>
       </w:r>
     </w:p>
     <w:p>
@@ -2682,10 +2536,7 @@
         <w:t>k</w:t>
       </w:r>
       <w:r>
-        <w:t xml:space="preserve"> ist +</w:t>
-      </w:r>
-      <w:r>
-        <w:t>1</w:t>
+        <w:t xml:space="preserve"> ist +1</w:t>
       </w:r>
     </w:p>
     <w:p>
@@ -2700,8 +2551,6 @@
       </w:r>
       <w:r>
         <w:br/>
-      </w:r>
-      <w:r>
         <w:t xml:space="preserve">Es wird zunächst eine Linksrotation auf </w:t>
       </w:r>
       <w:r>
@@ -2757,8 +2606,6 @@
       <w:r>
         <w:t xml:space="preserve">ehemaligen </w:t>
       </w:r>
-      <w:bookmarkStart w:id="17" w:name="_GoBack"/>
-      <w:bookmarkEnd w:id="17"/>
       <w:r>
         <w:t xml:space="preserve">rechten Teilbaums von </w:t>
       </w:r>
@@ -2787,19 +2634,7 @@
         <w:rPr>
           <w:u w:val="single"/>
         </w:rPr>
-        <w:t>Fall 4</w:t>
-      </w:r>
-      <w:r>
-        <w:rPr>
-          <w:u w:val="single"/>
-        </w:rPr>
-        <w:t xml:space="preserve">: Problemsituation </w:t>
-      </w:r>
-      <w:r>
-        <w:rPr>
-          <w:u w:val="single"/>
-        </w:rPr>
-        <w:t>links</w:t>
+        <w:t>Fall 4: Problemsituation links</w:t>
       </w:r>
       <w:r>
         <w:t>:</w:t>
@@ -2819,13 +2654,7 @@
         <w:t>d</w:t>
       </w:r>
       <w:r>
-        <w:t xml:space="preserve"> </w:t>
-      </w:r>
-      <w:r>
-        <w:t>positiv</w:t>
-      </w:r>
-      <w:r>
-        <w:t xml:space="preserve"> ist):</w:t>
+        <w:t xml:space="preserve"> positiv ist):</w:t>
       </w:r>
     </w:p>
     <w:p>
@@ -2846,10 +2675,7 @@
         <w:t>d</w:t>
       </w:r>
       <w:r>
-        <w:t xml:space="preserve"> ist +</w:t>
-      </w:r>
-      <w:r>
-        <w:t>2</w:t>
+        <w:t xml:space="preserve"> ist +2</w:t>
       </w:r>
     </w:p>
     <w:p>
@@ -2870,10 +2696,7 @@
         <w:t>k</w:t>
       </w:r>
       <w:r>
-        <w:t xml:space="preserve"> ist -</w:t>
-      </w:r>
-      <w:r>
-        <w:t>1</w:t>
+        <w:t xml:space="preserve"> ist -1</w:t>
       </w:r>
     </w:p>
     <w:p>
@@ -2888,13 +2711,7 @@
       </w:r>
       <w:r>
         <w:br/>
-        <w:t xml:space="preserve">Es wird zunächst eine </w:t>
-      </w:r>
-      <w:r>
-        <w:t>Rechtsrotation</w:t>
-      </w:r>
-      <w:r>
-        <w:t xml:space="preserve"> auf </w:t>
+        <w:t xml:space="preserve">Es wird zunächst eine Rechtsrotation auf </w:t>
       </w:r>
       <w:r>
         <w:rPr>
@@ -2903,13 +2720,7 @@
         <w:t>k</w:t>
       </w:r>
       <w:r>
-        <w:t xml:space="preserve"> durchgeführt, im Anschluss eine </w:t>
-      </w:r>
-      <w:r>
-        <w:t>Linksrotation</w:t>
-      </w:r>
-      <w:r>
-        <w:t xml:space="preserve"> auf </w:t>
+        <w:t xml:space="preserve"> durchgeführt, im Anschluss eine Linksrotation auf </w:t>
       </w:r>
       <w:r>
         <w:rPr>
@@ -2941,13 +2752,7 @@
         <w:br/>
       </w:r>
       <w:r>
-        <w:t xml:space="preserve">Nach der </w:t>
-      </w:r>
-      <w:r>
-        <w:t>Rechtsrotation</w:t>
-      </w:r>
-      <w:r>
-        <w:t xml:space="preserve"> vermindert sich die Höhe von </w:t>
+        <w:t xml:space="preserve">Nach der Rechtsrotation vermindert sich die Höhe von </w:t>
       </w:r>
       <w:r>
         <w:rPr>
@@ -2962,13 +2767,7 @@
         <w:t xml:space="preserve"> ehemaligen</w:t>
       </w:r>
       <w:r>
-        <w:t xml:space="preserve"> </w:t>
-      </w:r>
-      <w:r>
-        <w:t>linken</w:t>
-      </w:r>
-      <w:r>
-        <w:t xml:space="preserve"> Teilbaums von </w:t>
+        <w:t xml:space="preserve"> linken Teilbaums von </w:t>
       </w:r>
       <w:r>
         <w:rPr>
@@ -2977,13 +2776,7 @@
         <w:t>k</w:t>
       </w:r>
       <w:r>
-        <w:t xml:space="preserve"> erhöht sich um eins. Nach der anschließenden </w:t>
-      </w:r>
-      <w:r>
-        <w:t>Linksrotation</w:t>
-      </w:r>
-      <w:r>
-        <w:t xml:space="preserve"> vermindert sich die Höhe von </w:t>
+        <w:t xml:space="preserve"> erhöht sich um eins. Nach der anschließenden Linksrotation vermindert sich die Höhe von </w:t>
       </w:r>
       <w:r>
         <w:rPr>

</xml_diff>